<commit_message>
Modificaçoes no texto do Word
</commit_message>
<xml_diff>
--- a/docs/PROJETO GB - Bibliotech.docx
+++ b/docs/PROJETO GB - Bibliotech.docx
@@ -213,7 +213,6 @@
           <w:szCs w:val="28"/>
         </w:rPr>
       </w:pPr>
-      <w:proofErr w:type="spellStart"/>
       <w:r>
         <w:rPr>
           <w:rFonts w:cs="Arial"/>
@@ -224,7 +223,6 @@
         </w:rPr>
         <w:t>Bibliotech</w:t>
       </w:r>
-      <w:proofErr w:type="spellEnd"/>
       <w:r>
         <w:rPr>
           <w:rFonts w:cs="Arial"/>
@@ -852,15 +850,126 @@
           <w:szCs w:val="24"/>
           <w:shd w:val="clear" w:color="auto" w:fill="FFFFFF"/>
         </w:rPr>
-        <w:t>Gerenciar uma biblioteca é um desafio que envolve tudo, desde a localização de livros específicos até o controle preciso de empréstimos e devoluções. Um sistema de gestão de bibliotecas parece ser uma solução ideal para otimizar estes processos. Com um software eficiente, os usuários podem pesquisar livros, reservar e acompanhar empréstimos de forma rápida e fácil, enquanto os bibliotecários ganham uma ferramenta poderosa para organizar acervos, controlar movimentações e gerar relatórios personalizados. A implantação de sistemas eficientes transforma a biblioteca em um ambiente mais vibrante, agradável e conveniente para todos, otimizando tempo e facilitando o trabalho diário de usuários e bibliotecários.</w:t>
-      </w:r>
-    </w:p>
-    <w:p>
-      <w:r>
-        <w:rPr>
-          <w:rFonts w:asciiTheme="minorHAnsi" w:hAnsiTheme="minorHAnsi" w:cstheme="minorHAnsi"/>
-          <w:szCs w:val="24"/>
-          <w:highlight w:val="yellow"/>
+        <w:t xml:space="preserve">Gerenciar uma biblioteca é um desafio que envolve tudo, desde a localização de livros específicos até o controle preciso de empréstimos e devoluções. </w:t>
+      </w:r>
+      <w:r>
+        <w:rPr>
+          <w:rFonts w:asciiTheme="minorHAnsi" w:hAnsiTheme="minorHAnsi" w:cstheme="minorHAnsi"/>
+          <w:color w:val="000000"/>
+          <w:spacing w:val="2"/>
+          <w:szCs w:val="24"/>
+          <w:shd w:val="clear" w:color="auto" w:fill="FFFFFF"/>
+        </w:rPr>
+        <w:t xml:space="preserve">Nosso </w:t>
+      </w:r>
+      <w:r>
+        <w:rPr>
+          <w:rFonts w:asciiTheme="minorHAnsi" w:hAnsiTheme="minorHAnsi" w:cstheme="minorHAnsi"/>
+          <w:color w:val="000000"/>
+          <w:spacing w:val="2"/>
+          <w:szCs w:val="24"/>
+          <w:shd w:val="clear" w:color="auto" w:fill="FFFFFF"/>
+        </w:rPr>
+        <w:t>sistema de gestão de bibliotecas</w:t>
+      </w:r>
+      <w:r>
+        <w:rPr>
+          <w:rFonts w:asciiTheme="minorHAnsi" w:hAnsiTheme="minorHAnsi" w:cstheme="minorHAnsi"/>
+          <w:color w:val="000000"/>
+          <w:spacing w:val="2"/>
+          <w:szCs w:val="24"/>
+          <w:shd w:val="clear" w:color="auto" w:fill="FFFFFF"/>
+        </w:rPr>
+        <w:t xml:space="preserve"> </w:t>
+      </w:r>
+      <w:r>
+        <w:rPr>
+          <w:rFonts w:asciiTheme="minorHAnsi" w:hAnsiTheme="minorHAnsi" w:cstheme="minorHAnsi"/>
+          <w:color w:val="000000"/>
+          <w:spacing w:val="2"/>
+          <w:szCs w:val="24"/>
+          <w:shd w:val="clear" w:color="auto" w:fill="FFFFFF"/>
+        </w:rPr>
+        <w:t>se chama</w:t>
+      </w:r>
+      <w:r>
+        <w:rPr>
+          <w:rFonts w:asciiTheme="minorHAnsi" w:hAnsiTheme="minorHAnsi" w:cstheme="minorHAnsi"/>
+          <w:color w:val="000000"/>
+          <w:spacing w:val="2"/>
+          <w:szCs w:val="24"/>
+          <w:shd w:val="clear" w:color="auto" w:fill="FFFFFF"/>
+        </w:rPr>
+        <w:t xml:space="preserve"> </w:t>
+      </w:r>
+      <w:r>
+        <w:rPr>
+          <w:rFonts w:asciiTheme="minorHAnsi" w:hAnsiTheme="minorHAnsi" w:cstheme="minorHAnsi"/>
+          <w:color w:val="000000"/>
+          <w:spacing w:val="2"/>
+          <w:szCs w:val="24"/>
+          <w:shd w:val="clear" w:color="auto" w:fill="FFFFFF"/>
+        </w:rPr>
+        <w:t xml:space="preserve">Bibliotech que é </w:t>
+      </w:r>
+      <w:r>
+        <w:rPr>
+          <w:rFonts w:asciiTheme="minorHAnsi" w:hAnsiTheme="minorHAnsi" w:cstheme="minorHAnsi"/>
+          <w:color w:val="000000"/>
+          <w:spacing w:val="2"/>
+          <w:szCs w:val="24"/>
+          <w:shd w:val="clear" w:color="auto" w:fill="FFFFFF"/>
+        </w:rPr>
+        <w:t>a</w:t>
+      </w:r>
+      <w:r>
+        <w:rPr>
+          <w:rFonts w:asciiTheme="minorHAnsi" w:hAnsiTheme="minorHAnsi" w:cstheme="minorHAnsi"/>
+          <w:color w:val="000000"/>
+          <w:spacing w:val="2"/>
+          <w:szCs w:val="24"/>
+          <w:shd w:val="clear" w:color="auto" w:fill="FFFFFF"/>
+        </w:rPr>
+        <w:t xml:space="preserve"> solução ideal para otimizar estes processos.</w:t>
+      </w:r>
+      <w:r>
+        <w:rPr>
+          <w:rFonts w:asciiTheme="minorHAnsi" w:hAnsiTheme="minorHAnsi" w:cstheme="minorHAnsi"/>
+          <w:b/>
+          <w:color w:val="000000"/>
+          <w:spacing w:val="2"/>
+          <w:szCs w:val="24"/>
+          <w:shd w:val="clear" w:color="auto" w:fill="FFFFFF"/>
+        </w:rPr>
+        <w:t xml:space="preserve"> </w:t>
+      </w:r>
+      <w:r>
+        <w:rPr>
+          <w:rFonts w:asciiTheme="minorHAnsi" w:hAnsiTheme="minorHAnsi" w:cstheme="minorHAnsi"/>
+          <w:color w:val="000000"/>
+          <w:spacing w:val="2"/>
+          <w:szCs w:val="24"/>
+          <w:shd w:val="clear" w:color="auto" w:fill="FFFFFF"/>
+        </w:rPr>
+        <w:t>Com um software eficiente, os usuários podem pesquisar livros, reservar e acompanhar empréstimos de forma rápida e fácil, enquanto os bibliotecários ganham uma ferramenta poderosa para organizar acervos, controlar movimentações e gerar relatórios personalizados. A implantação de sistemas eficientes transforma a biblioteca em um ambiente mais vibrante, agradável e conveniente para todos, otimizando tempo e facilitando o trabalho diário de usuários e bibliotecários.</w:t>
+      </w:r>
+    </w:p>
+    <w:p>
+      <w:pPr>
+        <w:rPr>
+          <w:rFonts w:asciiTheme="minorHAnsi" w:hAnsiTheme="minorHAnsi" w:cstheme="minorHAnsi"/>
+          <w:color w:val="000000"/>
+          <w:spacing w:val="2"/>
+          <w:szCs w:val="24"/>
+          <w:shd w:val="clear" w:color="auto" w:fill="FFFFFF"/>
+        </w:rPr>
+      </w:pPr>
+    </w:p>
+    <w:p>
+      <w:r>
+        <w:rPr>
+          <w:rFonts w:asciiTheme="minorHAnsi" w:hAnsiTheme="minorHAnsi" w:cstheme="minorHAnsi"/>
+          <w:szCs w:val="24"/>
         </w:rPr>
         <w:t xml:space="preserve">O </w:t>
       </w:r>
@@ -868,7 +977,6 @@
         <w:rPr>
           <w:rFonts w:asciiTheme="minorHAnsi" w:hAnsiTheme="minorHAnsi" w:cstheme="minorHAnsi"/>
           <w:szCs w:val="24"/>
-          <w:highlight w:val="yellow"/>
         </w:rPr>
         <w:t>capítulo</w:t>
       </w:r>
@@ -876,7 +984,6 @@
         <w:rPr>
           <w:rFonts w:asciiTheme="minorHAnsi" w:hAnsiTheme="minorHAnsi" w:cstheme="minorHAnsi"/>
           <w:szCs w:val="24"/>
-          <w:highlight w:val="yellow"/>
         </w:rPr>
         <w:t xml:space="preserve"> 2 </w:t>
       </w:r>
@@ -884,7 +991,6 @@
         <w:rPr>
           <w:rFonts w:asciiTheme="minorHAnsi" w:hAnsiTheme="minorHAnsi" w:cstheme="minorHAnsi"/>
           <w:szCs w:val="24"/>
-          <w:highlight w:val="yellow"/>
         </w:rPr>
         <w:t xml:space="preserve">trata de </w:t>
       </w:r>
@@ -892,7 +998,6 @@
         <w:rPr>
           <w:rFonts w:asciiTheme="minorHAnsi" w:hAnsiTheme="minorHAnsi" w:cstheme="minorHAnsi"/>
           <w:szCs w:val="24"/>
-          <w:highlight w:val="yellow"/>
         </w:rPr>
         <w:t>requisitos do sistema</w:t>
       </w:r>
@@ -900,7 +1005,6 @@
         <w:rPr>
           <w:rFonts w:asciiTheme="minorHAnsi" w:hAnsiTheme="minorHAnsi" w:cstheme="minorHAnsi"/>
           <w:szCs w:val="24"/>
-          <w:highlight w:val="yellow"/>
         </w:rPr>
         <w:t>, já o capítulo 3 descreve como ... o capítulo 4 por sua vez é sobre ... Escrevi de forma resumida e direta, faça de forma que o texto seja bom para ler</w:t>
       </w:r>
@@ -1051,22 +1155,7 @@
     </w:p>
     <w:p>
       <w:pPr>
-        <w:rPr>
-          <w:rFonts w:asciiTheme="minorHAnsi" w:hAnsiTheme="minorHAnsi" w:cstheme="minorHAnsi"/>
-          <w:szCs w:val="24"/>
-        </w:rPr>
-      </w:pPr>
-    </w:p>
-    <w:p>
-      <w:pPr>
-        <w:rPr>
-          <w:rFonts w:asciiTheme="minorHAnsi" w:hAnsiTheme="minorHAnsi" w:cstheme="minorHAnsi"/>
-          <w:szCs w:val="24"/>
-        </w:rPr>
-      </w:pPr>
-    </w:p>
-    <w:p>
-      <w:pPr>
+        <w:ind w:firstLine="0"/>
         <w:rPr>
           <w:rFonts w:asciiTheme="minorHAnsi" w:hAnsiTheme="minorHAnsi" w:cstheme="minorHAnsi"/>
           <w:szCs w:val="24"/>
@@ -1115,41 +1204,35 @@
       <w:pPr>
         <w:rPr>
           <w:rFonts w:asciiTheme="minorHAnsi" w:hAnsiTheme="minorHAnsi" w:cstheme="minorHAnsi"/>
-          <w:b/>
-          <w:bCs/>
-          <w:szCs w:val="24"/>
-        </w:rPr>
-      </w:pPr>
-    </w:p>
-    <w:p>
-      <w:pPr>
-        <w:rPr>
-          <w:rFonts w:asciiTheme="minorHAnsi" w:hAnsiTheme="minorHAnsi" w:cstheme="minorHAnsi"/>
-        </w:rPr>
-      </w:pPr>
-      <w:r>
-        <w:rPr>
-          <w:rFonts w:asciiTheme="minorHAnsi" w:hAnsiTheme="minorHAnsi" w:cstheme="minorHAnsi"/>
-        </w:rPr>
-        <w:t>Requisito é uma condição ou capacidade essencial para atingir um objetivo ou suprir uma necessidade. Ele é aplicado em diversos contextos, como projetos, negócios e desenvolvimento de software. Define o que é necessário para a realização ou sucesso de algo</w:t>
-      </w:r>
-    </w:p>
-    <w:p>
-      <w:pPr>
-        <w:rPr>
-          <w:rFonts w:asciiTheme="minorHAnsi" w:hAnsiTheme="minorHAnsi" w:cstheme="minorHAnsi"/>
-          <w:color w:val="FF0000"/>
-          <w:szCs w:val="24"/>
-        </w:rPr>
-      </w:pPr>
-    </w:p>
-    <w:p>
-      <w:pPr>
-        <w:rPr>
-          <w:rFonts w:asciiTheme="minorHAnsi" w:hAnsiTheme="minorHAnsi" w:cstheme="minorHAnsi"/>
-          <w:szCs w:val="24"/>
-        </w:rPr>
-      </w:pPr>
+          <w:szCs w:val="24"/>
+        </w:rPr>
+      </w:pPr>
+      <w:r>
+        <w:rPr>
+          <w:rFonts w:asciiTheme="minorHAnsi" w:hAnsiTheme="minorHAnsi" w:cstheme="minorHAnsi"/>
+        </w:rPr>
+        <w:t xml:space="preserve">O sistema </w:t>
+      </w:r>
+      <w:proofErr w:type="spellStart"/>
+      <w:r>
+        <w:rPr>
+          <w:rFonts w:asciiTheme="minorHAnsi" w:hAnsiTheme="minorHAnsi" w:cstheme="minorHAnsi"/>
+        </w:rPr>
+        <w:t>BiblioTech</w:t>
+      </w:r>
+      <w:proofErr w:type="spellEnd"/>
+      <w:r>
+        <w:rPr>
+          <w:rFonts w:asciiTheme="minorHAnsi" w:hAnsiTheme="minorHAnsi" w:cstheme="minorHAnsi"/>
+        </w:rPr>
+        <w:t xml:space="preserve"> o r</w:t>
+      </w:r>
+      <w:r>
+        <w:rPr>
+          <w:rFonts w:asciiTheme="minorHAnsi" w:hAnsiTheme="minorHAnsi" w:cstheme="minorHAnsi"/>
+        </w:rPr>
+        <w:t>equisito é uma condição ou capacidade essencial para atingir um objetivo ou suprir uma necessidade. Ele é aplicado em diversos contextos, como projetos, negócios e desenvolvimento de software. Define o que é necessário para a realização ou sucesso de algo</w:t>
+      </w:r>
     </w:p>
     <w:p>
       <w:pPr>
@@ -1194,7 +1277,31 @@
         <w:rPr>
           <w:rFonts w:asciiTheme="minorHAnsi" w:hAnsiTheme="minorHAnsi" w:cstheme="minorHAnsi"/>
         </w:rPr>
-        <w:t>Requisitos funcionais são responsáveis por descrever as funcionalidades e tarefas específicas que o software precisa realizar. Eles determinam as ações que o sistema deve executar em resposta a entradas específicas, garantindo o comportamento esperado durante sua operação</w:t>
+        <w:t>Para assegurar o funcionamento eficaz do sistema, é fundamental que suas funcionalidades sejam especificadas de maneira clara. Os requisitos funcionais detalham essas funcionalidades e determinam a forma como o sistema deve reagir a diversas entradas, garantindo que o comportamento esperado seja mantido em todas as situações.</w:t>
+      </w:r>
+      <w:r>
+        <w:rPr>
+          <w:rFonts w:asciiTheme="minorHAnsi" w:hAnsiTheme="minorHAnsi" w:cstheme="minorHAnsi"/>
+        </w:rPr>
+        <w:t xml:space="preserve"> </w:t>
+      </w:r>
+      <w:r>
+        <w:rPr>
+          <w:rFonts w:asciiTheme="minorHAnsi" w:hAnsiTheme="minorHAnsi" w:cstheme="minorHAnsi"/>
+        </w:rPr>
+        <w:t>A</w:t>
+      </w:r>
+      <w:r>
+        <w:rPr>
+          <w:rFonts w:asciiTheme="minorHAnsi" w:hAnsiTheme="minorHAnsi" w:cstheme="minorHAnsi"/>
+        </w:rPr>
+        <w:t xml:space="preserve">baixo temos a tabela 1 mostrando </w:t>
+      </w:r>
+      <w:r>
+        <w:rPr>
+          <w:rFonts w:asciiTheme="minorHAnsi" w:hAnsiTheme="minorHAnsi" w:cstheme="minorHAnsi"/>
+        </w:rPr>
+        <w:t>descrevendo o requisito funcional</w:t>
       </w:r>
       <w:r>
         <w:rPr>
@@ -1203,61 +1310,12 @@
         <w:t>.</w:t>
       </w:r>
     </w:p>
-    <w:p>
-      <w:pPr>
-        <w:rPr>
-          <w:rFonts w:asciiTheme="minorHAnsi" w:hAnsiTheme="minorHAnsi" w:cstheme="minorHAnsi"/>
-          <w:szCs w:val="24"/>
-        </w:rPr>
-      </w:pPr>
-    </w:p>
-    <w:p>
-      <w:pPr>
-        <w:rPr>
-          <w:rFonts w:asciiTheme="minorHAnsi" w:hAnsiTheme="minorHAnsi" w:cstheme="minorHAnsi"/>
-          <w:color w:val="FF0000"/>
-          <w:szCs w:val="24"/>
-        </w:rPr>
-      </w:pPr>
-      <w:r>
-        <w:rPr>
-          <w:rFonts w:asciiTheme="minorHAnsi" w:hAnsiTheme="minorHAnsi" w:cstheme="minorHAnsi"/>
-          <w:color w:val="FF0000"/>
-          <w:szCs w:val="24"/>
-        </w:rPr>
-        <w:t>“Toda tabela deve legenda”</w:t>
-      </w:r>
-    </w:p>
-    <w:p>
-      <w:pPr>
-        <w:rPr>
-          <w:rFonts w:asciiTheme="minorHAnsi" w:hAnsiTheme="minorHAnsi" w:cstheme="minorHAnsi"/>
-          <w:szCs w:val="24"/>
-        </w:rPr>
-      </w:pPr>
-    </w:p>
-    <w:p>
-      <w:pPr>
-        <w:rPr>
-          <w:rFonts w:asciiTheme="minorHAnsi" w:hAnsiTheme="minorHAnsi" w:cstheme="minorHAnsi"/>
-          <w:szCs w:val="24"/>
-        </w:rPr>
-      </w:pPr>
-    </w:p>
-    <w:p>
-      <w:pPr>
-        <w:pStyle w:val="Legenda"/>
-        <w:keepNext/>
-        <w:spacing w:after="0" w:line="360" w:lineRule="auto"/>
-      </w:pPr>
-      <w:r>
-        <w:t xml:space="preserve">                    Tabela de requisitos funcionais</w:t>
-      </w:r>
-    </w:p>
+    <w:p/>
     <w:tbl>
       <w:tblPr>
         <w:tblStyle w:val="Tabelacomgrade"/>
         <w:tblW w:w="0" w:type="auto"/>
+        <w:jc w:val="center"/>
         <w:tblLook w:val="04A0" w:firstRow="1" w:lastRow="0" w:firstColumn="1" w:lastColumn="0" w:noHBand="0" w:noVBand="1"/>
       </w:tblPr>
       <w:tblGrid>
@@ -1265,6 +1323,9 @@
         <w:gridCol w:w="3020"/>
       </w:tblGrid>
       <w:tr>
+        <w:trPr>
+          <w:jc w:val="center"/>
+        </w:trPr>
         <w:tc>
           <w:tcPr>
             <w:tcW w:w="6040" w:type="dxa"/>
@@ -1290,6 +1351,9 @@
         </w:tc>
       </w:tr>
       <w:tr>
+        <w:trPr>
+          <w:jc w:val="center"/>
+        </w:trPr>
         <w:tc>
           <w:tcPr>
             <w:tcW w:w="3020" w:type="dxa"/>
@@ -1336,6 +1400,9 @@
         </w:tc>
       </w:tr>
       <w:tr>
+        <w:trPr>
+          <w:jc w:val="center"/>
+        </w:trPr>
         <w:tc>
           <w:tcPr>
             <w:tcW w:w="3020" w:type="dxa"/>
@@ -1382,6 +1449,9 @@
         </w:tc>
       </w:tr>
       <w:tr>
+        <w:trPr>
+          <w:jc w:val="center"/>
+        </w:trPr>
         <w:tc>
           <w:tcPr>
             <w:tcW w:w="3020" w:type="dxa"/>
@@ -1428,6 +1498,9 @@
         </w:tc>
       </w:tr>
       <w:tr>
+        <w:trPr>
+          <w:jc w:val="center"/>
+        </w:trPr>
         <w:tc>
           <w:tcPr>
             <w:tcW w:w="3020" w:type="dxa"/>
@@ -1474,6 +1547,9 @@
         </w:tc>
       </w:tr>
       <w:tr>
+        <w:trPr>
+          <w:jc w:val="center"/>
+        </w:trPr>
         <w:tc>
           <w:tcPr>
             <w:tcW w:w="3020" w:type="dxa"/>
@@ -1520,6 +1596,9 @@
         </w:tc>
       </w:tr>
       <w:tr>
+        <w:trPr>
+          <w:jc w:val="center"/>
+        </w:trPr>
         <w:tc>
           <w:tcPr>
             <w:tcW w:w="3020" w:type="dxa"/>
@@ -1566,6 +1645,9 @@
         </w:tc>
       </w:tr>
       <w:tr>
+        <w:trPr>
+          <w:jc w:val="center"/>
+        </w:trPr>
         <w:tc>
           <w:tcPr>
             <w:tcW w:w="3020" w:type="dxa"/>
@@ -1612,6 +1694,9 @@
         </w:tc>
       </w:tr>
       <w:tr>
+        <w:trPr>
+          <w:jc w:val="center"/>
+        </w:trPr>
         <w:tc>
           <w:tcPr>
             <w:tcW w:w="3020" w:type="dxa"/>
@@ -1658,6 +1743,9 @@
         </w:tc>
       </w:tr>
       <w:tr>
+        <w:trPr>
+          <w:jc w:val="center"/>
+        </w:trPr>
         <w:tc>
           <w:tcPr>
             <w:tcW w:w="3020" w:type="dxa"/>
@@ -1686,6 +1774,7 @@
           </w:tcPr>
           <w:p>
             <w:pPr>
+              <w:keepNext/>
               <w:spacing w:line="360" w:lineRule="auto"/>
               <w:ind w:firstLine="0"/>
               <w:rPr>
@@ -1706,14 +1795,76 @@
     </w:tbl>
     <w:p>
       <w:pPr>
-        <w:rPr>
-          <w:rFonts w:asciiTheme="minorHAnsi" w:hAnsiTheme="minorHAnsi" w:cstheme="minorHAnsi"/>
-          <w:szCs w:val="24"/>
-        </w:rPr>
-      </w:pPr>
-    </w:p>
-    <w:p>
-      <w:pPr>
+        <w:pStyle w:val="Legenda"/>
+        <w:jc w:val="center"/>
+        <w:rPr>
+          <w:rFonts w:asciiTheme="minorHAnsi" w:hAnsiTheme="minorHAnsi" w:cstheme="minorHAnsi"/>
+          <w:i w:val="0"/>
+          <w:sz w:val="20"/>
+          <w:szCs w:val="20"/>
+        </w:rPr>
+      </w:pPr>
+      <w:r>
+        <w:rPr>
+          <w:i w:val="0"/>
+          <w:sz w:val="20"/>
+          <w:szCs w:val="20"/>
+        </w:rPr>
+        <w:t xml:space="preserve">Tabela </w:t>
+      </w:r>
+      <w:r>
+        <w:rPr>
+          <w:i w:val="0"/>
+          <w:sz w:val="20"/>
+          <w:szCs w:val="20"/>
+        </w:rPr>
+        <w:fldChar w:fldCharType="begin"/>
+      </w:r>
+      <w:r>
+        <w:rPr>
+          <w:i w:val="0"/>
+          <w:sz w:val="20"/>
+          <w:szCs w:val="20"/>
+        </w:rPr>
+        <w:instrText xml:space="preserve"> SEQ Tabela \* ARABIC </w:instrText>
+      </w:r>
+      <w:r>
+        <w:rPr>
+          <w:i w:val="0"/>
+          <w:sz w:val="20"/>
+          <w:szCs w:val="20"/>
+        </w:rPr>
+        <w:fldChar w:fldCharType="separate"/>
+      </w:r>
+      <w:r>
+        <w:rPr>
+          <w:i w:val="0"/>
+          <w:noProof/>
+          <w:sz w:val="20"/>
+          <w:szCs w:val="20"/>
+        </w:rPr>
+        <w:t>1</w:t>
+      </w:r>
+      <w:r>
+        <w:rPr>
+          <w:i w:val="0"/>
+          <w:sz w:val="20"/>
+          <w:szCs w:val="20"/>
+        </w:rPr>
+        <w:fldChar w:fldCharType="end"/>
+      </w:r>
+      <w:r>
+        <w:rPr>
+          <w:i w:val="0"/>
+          <w:sz w:val="20"/>
+          <w:szCs w:val="20"/>
+        </w:rPr>
+        <w:t xml:space="preserve"> - Requisitos Funcionais</w:t>
+      </w:r>
+    </w:p>
+    <w:p>
+      <w:pPr>
+        <w:ind w:firstLine="0"/>
         <w:rPr>
           <w:rFonts w:asciiTheme="minorHAnsi" w:hAnsiTheme="minorHAnsi" w:cstheme="minorHAnsi"/>
           <w:b/>
@@ -1731,54 +1882,13 @@
           <w:szCs w:val="24"/>
         </w:rPr>
       </w:pPr>
-    </w:p>
-    <w:p>
-      <w:pPr>
+      <w:r>
         <w:rPr>
           <w:rFonts w:asciiTheme="minorHAnsi" w:hAnsiTheme="minorHAnsi" w:cstheme="minorHAnsi"/>
           <w:b/>
           <w:bCs/>
           <w:szCs w:val="24"/>
         </w:rPr>
-      </w:pPr>
-    </w:p>
-    <w:p>
-      <w:pPr>
-        <w:rPr>
-          <w:rFonts w:asciiTheme="minorHAnsi" w:hAnsiTheme="minorHAnsi" w:cstheme="minorHAnsi"/>
-          <w:b/>
-          <w:bCs/>
-          <w:szCs w:val="24"/>
-        </w:rPr>
-      </w:pPr>
-    </w:p>
-    <w:p>
-      <w:pPr>
-        <w:rPr>
-          <w:rFonts w:asciiTheme="minorHAnsi" w:hAnsiTheme="minorHAnsi" w:cstheme="minorHAnsi"/>
-          <w:b/>
-          <w:bCs/>
-          <w:szCs w:val="24"/>
-        </w:rPr>
-      </w:pPr>
-    </w:p>
-    <w:p>
-      <w:pPr>
-        <w:rPr>
-          <w:rFonts w:asciiTheme="minorHAnsi" w:hAnsiTheme="minorHAnsi" w:cstheme="minorHAnsi"/>
-          <w:b/>
-          <w:bCs/>
-          <w:szCs w:val="24"/>
-        </w:rPr>
-      </w:pPr>
-      <w:r>
-        <w:rPr>
-          <w:rFonts w:asciiTheme="minorHAnsi" w:hAnsiTheme="minorHAnsi" w:cstheme="minorHAnsi"/>
-          <w:b/>
-          <w:bCs/>
-          <w:szCs w:val="24"/>
-        </w:rPr>
-        <w:lastRenderedPageBreak/>
         <w:t>2.2.1 RF001 – Cadastr</w:t>
       </w:r>
       <w:r>
@@ -1961,6 +2071,7 @@
           <w:rFonts w:asciiTheme="minorHAnsi" w:hAnsiTheme="minorHAnsi" w:cstheme="minorHAnsi"/>
           <w:szCs w:val="24"/>
         </w:rPr>
+        <w:lastRenderedPageBreak/>
         <w:t>Quantidade disponível (obrigatório)</w:t>
       </w:r>
     </w:p>
@@ -2540,6 +2651,7 @@
           <w:bCs/>
           <w:szCs w:val="24"/>
         </w:rPr>
+        <w:lastRenderedPageBreak/>
         <w:t>2.2.3 RF003 – Excluir Livro</w:t>
       </w:r>
     </w:p>
@@ -2944,7 +3056,6 @@
           <w:rFonts w:asciiTheme="minorHAnsi" w:hAnsiTheme="minorHAnsi" w:cstheme="minorHAnsi"/>
           <w:szCs w:val="24"/>
         </w:rPr>
-        <w:lastRenderedPageBreak/>
         <w:t xml:space="preserve">RA </w:t>
       </w:r>
       <w:r>
@@ -3131,6 +3242,7 @@
           <w:rFonts w:asciiTheme="minorHAnsi" w:hAnsiTheme="minorHAnsi" w:cstheme="minorHAnsi"/>
           <w:szCs w:val="24"/>
         </w:rPr>
+        <w:lastRenderedPageBreak/>
         <w:t xml:space="preserve">Mensagem de sucesso ao cadastrar o </w:t>
       </w:r>
       <w:r>
@@ -3580,7 +3692,6 @@
           <w:rFonts w:asciiTheme="minorHAnsi" w:hAnsiTheme="minorHAnsi" w:cstheme="minorHAnsi"/>
           <w:szCs w:val="24"/>
         </w:rPr>
-        <w:lastRenderedPageBreak/>
         <w:t xml:space="preserve">As alterações devem ser refletidas na lista de </w:t>
       </w:r>
       <w:r>
@@ -3795,6 +3906,7 @@
           <w:rFonts w:asciiTheme="minorHAnsi" w:hAnsiTheme="minorHAnsi" w:cstheme="minorHAnsi"/>
           <w:szCs w:val="24"/>
         </w:rPr>
+        <w:lastRenderedPageBreak/>
         <w:t xml:space="preserve">O sistema deve verificar se há empréstimos ativos ou pendentes associados ao </w:t>
       </w:r>
       <w:r>
@@ -3985,6 +4097,14 @@
           <w:b/>
           <w:szCs w:val="24"/>
         </w:rPr>
+        <w:t xml:space="preserve">2.2.7 </w:t>
+      </w:r>
+      <w:r>
+        <w:rPr>
+          <w:rFonts w:asciiTheme="minorHAnsi" w:hAnsiTheme="minorHAnsi" w:cstheme="minorHAnsi"/>
+          <w:b/>
+          <w:szCs w:val="24"/>
+        </w:rPr>
         <w:t>RF007 – Empréstimo de Livro</w:t>
       </w:r>
     </w:p>
@@ -4187,7 +4307,6 @@
           <w:rFonts w:asciiTheme="minorHAnsi" w:hAnsiTheme="minorHAnsi" w:cstheme="minorHAnsi"/>
           <w:szCs w:val="24"/>
         </w:rPr>
-        <w:lastRenderedPageBreak/>
         <w:t>O sistema deve reduzir a quantidade disponível do livro emprestado.</w:t>
       </w:r>
     </w:p>
@@ -4594,16 +4713,49 @@
       <w:pPr>
         <w:rPr>
           <w:rFonts w:asciiTheme="minorHAnsi" w:hAnsiTheme="minorHAnsi" w:cstheme="minorHAnsi"/>
-          <w:b/>
-          <w:szCs w:val="24"/>
-        </w:rPr>
-      </w:pPr>
-      <w:r>
-        <w:rPr>
-          <w:rFonts w:asciiTheme="minorHAnsi" w:hAnsiTheme="minorHAnsi" w:cstheme="minorHAnsi"/>
-          <w:b/>
-          <w:szCs w:val="24"/>
-        </w:rPr>
+          <w:szCs w:val="24"/>
+        </w:rPr>
+      </w:pPr>
+    </w:p>
+    <w:p>
+      <w:pPr>
+        <w:rPr>
+          <w:rFonts w:asciiTheme="minorHAnsi" w:hAnsiTheme="minorHAnsi" w:cstheme="minorHAnsi"/>
+          <w:szCs w:val="24"/>
+        </w:rPr>
+      </w:pPr>
+    </w:p>
+    <w:p>
+      <w:pPr>
+        <w:rPr>
+          <w:rFonts w:asciiTheme="minorHAnsi" w:hAnsiTheme="minorHAnsi" w:cstheme="minorHAnsi"/>
+          <w:szCs w:val="24"/>
+        </w:rPr>
+      </w:pPr>
+    </w:p>
+    <w:p>
+      <w:pPr>
+        <w:rPr>
+          <w:rFonts w:asciiTheme="minorHAnsi" w:hAnsiTheme="minorHAnsi" w:cstheme="minorHAnsi"/>
+          <w:szCs w:val="24"/>
+        </w:rPr>
+      </w:pPr>
+    </w:p>
+    <w:p>
+      <w:pPr>
+        <w:rPr>
+          <w:rFonts w:asciiTheme="minorHAnsi" w:hAnsiTheme="minorHAnsi" w:cstheme="minorHAnsi"/>
+          <w:b/>
+          <w:szCs w:val="24"/>
+        </w:rPr>
+      </w:pPr>
+      <w:r>
+        <w:rPr>
+          <w:rFonts w:asciiTheme="minorHAnsi" w:hAnsiTheme="minorHAnsi" w:cstheme="minorHAnsi"/>
+          <w:b/>
+          <w:szCs w:val="24"/>
+        </w:rPr>
+        <w:lastRenderedPageBreak/>
         <w:t xml:space="preserve">3 DIAGRAMAS </w:t>
       </w:r>
       <w:r>
@@ -4693,13 +4845,171 @@
         </w:rPr>
         <w:t>, uma vez que estabelece a estrutura e as relações entre as classes que formam o sistema. Ele auxilia na identificação de atributos e métodos, simplificando a execução da lógica empresarial e a conexão com outros elementos do software. Ademais, atua como um roteiro para a estruturação do código e a futura manutenção do sistema.</w:t>
       </w:r>
-    </w:p>
-    <w:p>
-      <w:pPr>
-        <w:rPr>
-          <w:rFonts w:asciiTheme="minorHAnsi" w:hAnsiTheme="minorHAnsi" w:cstheme="minorHAnsi"/>
-          <w:szCs w:val="24"/>
-        </w:rPr>
+      <w:r>
+        <w:rPr>
+          <w:rFonts w:asciiTheme="minorHAnsi" w:hAnsiTheme="minorHAnsi" w:cstheme="minorHAnsi"/>
+          <w:szCs w:val="24"/>
+        </w:rPr>
+        <w:t xml:space="preserve"> </w:t>
+      </w:r>
+      <w:r>
+        <w:rPr>
+          <w:rFonts w:asciiTheme="minorHAnsi" w:hAnsiTheme="minorHAnsi" w:cstheme="minorHAnsi"/>
+          <w:szCs w:val="24"/>
+        </w:rPr>
+        <w:t xml:space="preserve">E abaixo temos a </w:t>
+      </w:r>
+      <w:r>
+        <w:rPr>
+          <w:rFonts w:asciiTheme="minorHAnsi" w:hAnsiTheme="minorHAnsi" w:cstheme="minorHAnsi"/>
+          <w:szCs w:val="24"/>
+        </w:rPr>
+        <w:t>figura</w:t>
+      </w:r>
+      <w:r>
+        <w:rPr>
+          <w:rFonts w:asciiTheme="minorHAnsi" w:hAnsiTheme="minorHAnsi" w:cstheme="minorHAnsi"/>
+          <w:szCs w:val="24"/>
+        </w:rPr>
+        <w:t xml:space="preserve"> 1 que representa o diagrama de classes.</w:t>
+      </w:r>
+    </w:p>
+    <w:p>
+      <w:pPr>
+        <w:rPr>
+          <w:rFonts w:asciiTheme="minorHAnsi" w:hAnsiTheme="minorHAnsi" w:cstheme="minorHAnsi"/>
+          <w:szCs w:val="24"/>
+        </w:rPr>
+      </w:pPr>
+    </w:p>
+    <w:p>
+      <w:pPr>
+        <w:rPr>
+          <w:rFonts w:asciiTheme="minorHAnsi" w:hAnsiTheme="minorHAnsi" w:cstheme="minorHAnsi"/>
+          <w:b/>
+          <w:szCs w:val="24"/>
+        </w:rPr>
+      </w:pPr>
+      <w:r>
+        <w:rPr>
+          <w:rFonts w:asciiTheme="minorHAnsi" w:hAnsiTheme="minorHAnsi" w:cstheme="minorHAnsi"/>
+          <w:b/>
+          <w:szCs w:val="24"/>
+        </w:rPr>
+        <w:t>3.2</w:t>
+      </w:r>
+      <w:r>
+        <w:rPr>
+          <w:rFonts w:asciiTheme="minorHAnsi" w:hAnsiTheme="minorHAnsi" w:cstheme="minorHAnsi"/>
+          <w:b/>
+          <w:szCs w:val="24"/>
+        </w:rPr>
+        <w:t xml:space="preserve"> Banco de Dados</w:t>
+      </w:r>
+    </w:p>
+    <w:p>
+      <w:pPr>
+        <w:rPr>
+          <w:rFonts w:asciiTheme="minorHAnsi" w:hAnsiTheme="minorHAnsi" w:cstheme="minorHAnsi"/>
+          <w:szCs w:val="24"/>
+        </w:rPr>
+      </w:pPr>
+      <w:r>
+        <w:rPr>
+          <w:rFonts w:asciiTheme="minorHAnsi" w:hAnsiTheme="minorHAnsi" w:cstheme="minorHAnsi"/>
+          <w:szCs w:val="24"/>
+        </w:rPr>
+        <w:t xml:space="preserve">O </w:t>
+      </w:r>
+      <w:proofErr w:type="spellStart"/>
+      <w:r>
+        <w:rPr>
+          <w:rFonts w:asciiTheme="minorHAnsi" w:hAnsiTheme="minorHAnsi" w:cstheme="minorHAnsi"/>
+          <w:szCs w:val="24"/>
+        </w:rPr>
+        <w:t>pgAdmin</w:t>
+      </w:r>
+      <w:proofErr w:type="spellEnd"/>
+      <w:r>
+        <w:rPr>
+          <w:rFonts w:asciiTheme="minorHAnsi" w:hAnsiTheme="minorHAnsi" w:cstheme="minorHAnsi"/>
+          <w:szCs w:val="24"/>
+        </w:rPr>
+        <w:t xml:space="preserve"> é um aplicativo visual para administração de bases de dados </w:t>
+      </w:r>
+      <w:proofErr w:type="spellStart"/>
+      <w:r>
+        <w:rPr>
+          <w:rFonts w:asciiTheme="minorHAnsi" w:hAnsiTheme="minorHAnsi" w:cstheme="minorHAnsi"/>
+          <w:szCs w:val="24"/>
+        </w:rPr>
+        <w:t>PostgreSQL</w:t>
+      </w:r>
+      <w:proofErr w:type="spellEnd"/>
+      <w:r>
+        <w:rPr>
+          <w:rFonts w:asciiTheme="minorHAnsi" w:hAnsiTheme="minorHAnsi" w:cstheme="minorHAnsi"/>
+          <w:szCs w:val="24"/>
+        </w:rPr>
+        <w:t>, disponibilizando recursos como a criação de bancos, execução de consultas SQL e automação de atividades administrativas. No sistema de biblioteca, ele simplifica a conservação e proteção dos dados, aprimorando tarefas cotidianas.</w:t>
+      </w:r>
+    </w:p>
+    <w:p>
+      <w:pPr>
+        <w:rPr>
+          <w:rFonts w:asciiTheme="minorHAnsi" w:hAnsiTheme="minorHAnsi" w:cstheme="minorHAnsi"/>
+          <w:szCs w:val="24"/>
+        </w:rPr>
+      </w:pPr>
+      <w:r>
+        <w:rPr>
+          <w:rFonts w:asciiTheme="minorHAnsi" w:hAnsiTheme="minorHAnsi" w:cstheme="minorHAnsi"/>
+          <w:szCs w:val="24"/>
+        </w:rPr>
+        <w:t>O DER estrutura as entidades e suas relações, tais como Livros, Usuários e Empréstimos, assegurando a integridade das informações. A sua estrutura transparente simplifica o progresso e futuras ampliações do sistema, possibilitando uma administração eficaz das informações.</w:t>
+      </w:r>
+    </w:p>
+    <w:p>
+      <w:pPr>
+        <w:rPr>
+          <w:rFonts w:asciiTheme="minorHAnsi" w:hAnsiTheme="minorHAnsi" w:cstheme="minorHAnsi"/>
+          <w:szCs w:val="24"/>
+        </w:rPr>
+      </w:pPr>
+      <w:r>
+        <w:rPr>
+          <w:rFonts w:asciiTheme="minorHAnsi" w:hAnsiTheme="minorHAnsi" w:cstheme="minorHAnsi"/>
+          <w:szCs w:val="24"/>
+        </w:rPr>
+        <w:t>Os scripts SQL são fundamentais no banco de dados, empregando comandos como CREATE TABLE para estabelecer a estrutura das tabelas e INSERT INTO para inserir registros. Estes scripts garantem que o sistema opere de maneira eficaz e constante, automatizando tarefas vitais e reduzindo a demanda por intervenções manuais.</w:t>
+      </w:r>
+      <w:r>
+        <w:rPr>
+          <w:rFonts w:asciiTheme="minorHAnsi" w:hAnsiTheme="minorHAnsi" w:cstheme="minorHAnsi"/>
+          <w:szCs w:val="24"/>
+        </w:rPr>
+        <w:t xml:space="preserve"> </w:t>
+      </w:r>
+      <w:r>
+        <w:rPr>
+          <w:rFonts w:asciiTheme="minorHAnsi" w:hAnsiTheme="minorHAnsi" w:cstheme="minorHAnsi"/>
+          <w:szCs w:val="24"/>
+        </w:rPr>
+        <w:t>E na Figura 2 abaixo temos a representação gráfica do banco de dados.</w:t>
+      </w:r>
+    </w:p>
+    <w:p>
+      <w:pPr>
+        <w:rPr>
+          <w:rFonts w:asciiTheme="minorHAnsi" w:hAnsiTheme="minorHAnsi" w:cstheme="minorHAnsi"/>
+          <w:szCs w:val="24"/>
+        </w:rPr>
+      </w:pPr>
+    </w:p>
+    <w:p>
+      <w:pPr>
+        <w:keepNext/>
+        <w:jc w:val="center"/>
       </w:pPr>
       <w:r>
         <w:rPr>
@@ -4708,11 +5018,12 @@
           <w:szCs w:val="24"/>
           <w:lang w:eastAsia="pt-BR"/>
         </w:rPr>
+        <w:lastRenderedPageBreak/>
         <w:drawing>
-          <wp:inline distT="0" distB="0" distL="0" distR="0" wp14:anchorId="706F7F5F" wp14:editId="23BB4B9A">
-            <wp:extent cx="5289550" cy="2254954"/>
-            <wp:effectExtent l="0" t="0" r="6350" b="0"/>
-            <wp:docPr id="1" name="Imagem 1"/>
+          <wp:inline distT="0" distB="0" distL="0" distR="0" wp14:anchorId="56CBBC74" wp14:editId="20992E0E">
+            <wp:extent cx="3354022" cy="5661329"/>
+            <wp:effectExtent l="0" t="0" r="0" b="0"/>
+            <wp:docPr id="6" name="Imagem 6"/>
             <wp:cNvGraphicFramePr>
               <a:graphicFrameLocks xmlns:a="http://schemas.openxmlformats.org/drawingml/2006/main" noChangeAspect="1"/>
             </wp:cNvGraphicFramePr>
@@ -4720,7 +5031,7 @@
               <a:graphicData uri="http://schemas.openxmlformats.org/drawingml/2006/picture">
                 <pic:pic xmlns:pic="http://schemas.openxmlformats.org/drawingml/2006/picture">
                   <pic:nvPicPr>
-                    <pic:cNvPr id="1" name="Diagrama de classes.drawio.png"/>
+                    <pic:cNvPr id="6" name="Diagrama de classes.drawio (2).png"/>
                     <pic:cNvPicPr/>
                   </pic:nvPicPr>
                   <pic:blipFill>
@@ -4738,7 +5049,7 @@
                   <pic:spPr>
                     <a:xfrm>
                       <a:off x="0" y="0"/>
-                      <a:ext cx="5321629" cy="2268629"/>
+                      <a:ext cx="3363204" cy="5676827"/>
                     </a:xfrm>
                     <a:prstGeom prst="rect">
                       <a:avLst/>
@@ -4753,133 +5064,28 @@
     </w:p>
     <w:p>
       <w:pPr>
-        <w:rPr>
-          <w:rFonts w:asciiTheme="minorHAnsi" w:hAnsiTheme="minorHAnsi" w:cstheme="minorHAnsi"/>
-          <w:szCs w:val="24"/>
-        </w:rPr>
-      </w:pPr>
-    </w:p>
-    <w:p>
-      <w:pPr>
-        <w:rPr>
-          <w:rFonts w:asciiTheme="minorHAnsi" w:hAnsiTheme="minorHAnsi" w:cstheme="minorHAnsi"/>
-          <w:szCs w:val="24"/>
-        </w:rPr>
-      </w:pPr>
-    </w:p>
-    <w:p>
-      <w:pPr>
-        <w:rPr>
-          <w:rFonts w:asciiTheme="minorHAnsi" w:hAnsiTheme="minorHAnsi" w:cstheme="minorHAnsi"/>
-          <w:szCs w:val="24"/>
-        </w:rPr>
-      </w:pPr>
-    </w:p>
-    <w:p>
-      <w:pPr>
-        <w:rPr>
-          <w:rFonts w:asciiTheme="minorHAnsi" w:hAnsiTheme="minorHAnsi" w:cstheme="minorHAnsi"/>
-          <w:szCs w:val="24"/>
-        </w:rPr>
-      </w:pPr>
-      <w:r>
-        <w:rPr>
-          <w:rFonts w:asciiTheme="minorHAnsi" w:hAnsiTheme="minorHAnsi" w:cstheme="minorHAnsi"/>
-          <w:szCs w:val="24"/>
-        </w:rPr>
-        <w:t>3.2</w:t>
-      </w:r>
-      <w:r>
-        <w:rPr>
-          <w:rFonts w:asciiTheme="minorHAnsi" w:hAnsiTheme="minorHAnsi" w:cstheme="minorHAnsi"/>
-          <w:szCs w:val="24"/>
-        </w:rPr>
-        <w:t xml:space="preserve"> Banco de Dados</w:t>
-      </w:r>
-    </w:p>
-    <w:p>
-      <w:pPr>
-        <w:rPr>
-          <w:rFonts w:asciiTheme="minorHAnsi" w:hAnsiTheme="minorHAnsi" w:cstheme="minorHAnsi"/>
-          <w:szCs w:val="24"/>
-        </w:rPr>
-      </w:pPr>
-      <w:r>
-        <w:rPr>
-          <w:rFonts w:asciiTheme="minorHAnsi" w:hAnsiTheme="minorHAnsi" w:cstheme="minorHAnsi"/>
-          <w:szCs w:val="24"/>
-        </w:rPr>
-        <w:t xml:space="preserve">O </w:t>
-      </w:r>
-      <w:proofErr w:type="spellStart"/>
-      <w:r>
-        <w:rPr>
-          <w:rFonts w:asciiTheme="minorHAnsi" w:hAnsiTheme="minorHAnsi" w:cstheme="minorHAnsi"/>
-          <w:szCs w:val="24"/>
-        </w:rPr>
-        <w:t>pgAdmin</w:t>
-      </w:r>
-      <w:proofErr w:type="spellEnd"/>
-      <w:r>
-        <w:rPr>
-          <w:rFonts w:asciiTheme="minorHAnsi" w:hAnsiTheme="minorHAnsi" w:cstheme="minorHAnsi"/>
-          <w:szCs w:val="24"/>
-        </w:rPr>
-        <w:t xml:space="preserve"> é um aplicativo visual para administração de bases de dados </w:t>
-      </w:r>
-      <w:proofErr w:type="spellStart"/>
-      <w:r>
-        <w:rPr>
-          <w:rFonts w:asciiTheme="minorHAnsi" w:hAnsiTheme="minorHAnsi" w:cstheme="minorHAnsi"/>
-          <w:szCs w:val="24"/>
-        </w:rPr>
-        <w:t>PostgreSQL</w:t>
-      </w:r>
-      <w:proofErr w:type="spellEnd"/>
-      <w:r>
-        <w:rPr>
-          <w:rFonts w:asciiTheme="minorHAnsi" w:hAnsiTheme="minorHAnsi" w:cstheme="minorHAnsi"/>
-          <w:szCs w:val="24"/>
-        </w:rPr>
-        <w:t>, disponibilizando recursos como a criação de bancos, execução de consultas SQL e automação de atividades administrativas. No sistema de biblioteca, ele simplifica a conservação e proteção dos dados, aprimorando tarefas cotidianas.</w:t>
-      </w:r>
-    </w:p>
-    <w:p>
-      <w:pPr>
-        <w:rPr>
-          <w:rFonts w:asciiTheme="minorHAnsi" w:hAnsiTheme="minorHAnsi" w:cstheme="minorHAnsi"/>
-          <w:szCs w:val="24"/>
-        </w:rPr>
-      </w:pPr>
-      <w:r>
-        <w:rPr>
-          <w:rFonts w:asciiTheme="minorHAnsi" w:hAnsiTheme="minorHAnsi" w:cstheme="minorHAnsi"/>
-          <w:szCs w:val="24"/>
-        </w:rPr>
-        <w:t>O DER estrutura as entidades e suas relações, tais como Livros, Usuários e Empréstimos, assegurando a integridade das informações. A sua estrutura transparente simplifica o progresso e futuras ampliações do sistema, possibilitando uma administração eficaz das informações.</w:t>
-      </w:r>
-    </w:p>
-    <w:p>
-      <w:pPr>
-        <w:rPr>
-          <w:rFonts w:asciiTheme="minorHAnsi" w:hAnsiTheme="minorHAnsi" w:cstheme="minorHAnsi"/>
-          <w:szCs w:val="24"/>
-        </w:rPr>
-      </w:pPr>
-      <w:r>
-        <w:rPr>
-          <w:rFonts w:asciiTheme="minorHAnsi" w:hAnsiTheme="minorHAnsi" w:cstheme="minorHAnsi"/>
-          <w:szCs w:val="24"/>
-        </w:rPr>
-        <w:t>Os scripts SQL são fundamentais no banco de dados, empregando comandos como CREATE TABLE para estabelecer a estrutura das tabelas e INSERT INTO para inserir registros. Estes scripts garantem que o sistema opere de maneira eficaz e constante, automatizando tarefas vitais e reduzindo a demanda por intervenções manuais.</w:t>
-      </w:r>
-    </w:p>
-    <w:p>
-      <w:pPr>
-        <w:rPr>
-          <w:rFonts w:asciiTheme="minorHAnsi" w:hAnsiTheme="minorHAnsi" w:cstheme="minorHAnsi"/>
-          <w:szCs w:val="24"/>
-        </w:rPr>
+        <w:pStyle w:val="Legenda"/>
+        <w:jc w:val="center"/>
+      </w:pPr>
+      <w:r>
+        <w:t xml:space="preserve">Figura </w:t>
+      </w:r>
+      <w:fldSimple w:instr=" SEQ Figura \* ARABIC ">
+        <w:r>
+          <w:rPr>
+            <w:noProof/>
+          </w:rPr>
+          <w:t>1</w:t>
+        </w:r>
+      </w:fldSimple>
+      <w:r>
+        <w:t xml:space="preserve"> - Diagrama de Classes Bibliotech</w:t>
+      </w:r>
+    </w:p>
+    <w:p/>
+    <w:p>
+      <w:pPr>
+        <w:keepNext/>
       </w:pPr>
       <w:r>
         <w:rPr>
@@ -4889,10 +5095,10 @@
           <w:lang w:eastAsia="pt-BR"/>
         </w:rPr>
         <w:drawing>
-          <wp:inline distT="0" distB="0" distL="0" distR="0" wp14:anchorId="4C86068F" wp14:editId="57886528">
-            <wp:extent cx="4781550" cy="2491719"/>
-            <wp:effectExtent l="0" t="0" r="0" b="4445"/>
-            <wp:docPr id="2" name="Imagem 2"/>
+          <wp:inline distT="0" distB="0" distL="0" distR="0" wp14:anchorId="220F2C1A" wp14:editId="43338FB3">
+            <wp:extent cx="5760085" cy="1854835"/>
+            <wp:effectExtent l="0" t="0" r="0" b="0"/>
+            <wp:docPr id="8" name="Imagem 8"/>
             <wp:cNvGraphicFramePr>
               <a:graphicFrameLocks xmlns:a="http://schemas.openxmlformats.org/drawingml/2006/main" noChangeAspect="1"/>
             </wp:cNvGraphicFramePr>
@@ -4900,11 +5106,11 @@
               <a:graphicData uri="http://schemas.openxmlformats.org/drawingml/2006/picture">
                 <pic:pic xmlns:pic="http://schemas.openxmlformats.org/drawingml/2006/picture">
                   <pic:nvPicPr>
-                    <pic:cNvPr id="2" name="Sistema de gerenciamento de biblioteca.drawio.png"/>
+                    <pic:cNvPr id="8" name="Sistema de gerenciamento de biblioteca.drawio (1).png"/>
                     <pic:cNvPicPr/>
                   </pic:nvPicPr>
                   <pic:blipFill>
-                    <a:blip r:embed="rId9" cstate="print">
+                    <a:blip r:embed="rId9">
                       <a:extLst>
                         <a:ext uri="{28A0092B-C50C-407E-A947-70E740481C1C}">
                           <a14:useLocalDpi xmlns:a14="http://schemas.microsoft.com/office/drawing/2010/main" val="0"/>
@@ -4918,7 +5124,7 @@
                   <pic:spPr>
                     <a:xfrm>
                       <a:off x="0" y="0"/>
-                      <a:ext cx="4811253" cy="2507198"/>
+                      <a:ext cx="5760085" cy="1854835"/>
                     </a:xfrm>
                     <a:prstGeom prst="rect">
                       <a:avLst/>
@@ -4930,65 +5136,32 @@
           </wp:inline>
         </w:drawing>
       </w:r>
-    </w:p>
-    <w:p>
-      <w:pPr>
-        <w:rPr>
-          <w:rFonts w:asciiTheme="minorHAnsi" w:hAnsiTheme="minorHAnsi" w:cstheme="minorHAnsi"/>
-          <w:szCs w:val="24"/>
-        </w:rPr>
-      </w:pPr>
-    </w:p>
-    <w:p>
-      <w:pPr>
-        <w:rPr>
-          <w:rFonts w:asciiTheme="minorHAnsi" w:hAnsiTheme="minorHAnsi" w:cstheme="minorHAnsi"/>
-          <w:szCs w:val="24"/>
-        </w:rPr>
-      </w:pPr>
       <w:bookmarkStart w:id="0" w:name="_GoBack"/>
       <w:bookmarkEnd w:id="0"/>
     </w:p>
     <w:p>
       <w:pPr>
-        <w:rPr>
-          <w:rFonts w:asciiTheme="minorHAnsi" w:hAnsiTheme="minorHAnsi" w:cstheme="minorHAnsi"/>
-          <w:szCs w:val="24"/>
-        </w:rPr>
-      </w:pPr>
-    </w:p>
-    <w:p>
-      <w:pPr>
-        <w:rPr>
-          <w:rFonts w:asciiTheme="minorHAnsi" w:hAnsiTheme="minorHAnsi" w:cstheme="minorHAnsi"/>
-          <w:szCs w:val="24"/>
-        </w:rPr>
-      </w:pPr>
-    </w:p>
-    <w:p>
-      <w:pPr>
-        <w:rPr>
-          <w:rFonts w:asciiTheme="minorHAnsi" w:hAnsiTheme="minorHAnsi" w:cstheme="minorHAnsi"/>
-          <w:szCs w:val="24"/>
-        </w:rPr>
-      </w:pPr>
-    </w:p>
-    <w:p>
-      <w:pPr>
-        <w:ind w:firstLine="0"/>
-        <w:rPr>
-          <w:rFonts w:asciiTheme="minorHAnsi" w:hAnsiTheme="minorHAnsi" w:cstheme="minorHAnsi"/>
-          <w:szCs w:val="24"/>
-        </w:rPr>
-      </w:pPr>
-    </w:p>
-    <w:p>
-      <w:pPr>
-        <w:rPr>
-          <w:rFonts w:asciiTheme="minorHAnsi" w:hAnsiTheme="minorHAnsi" w:cstheme="minorHAnsi"/>
-          <w:szCs w:val="24"/>
-        </w:rPr>
-      </w:pPr>
+        <w:pStyle w:val="Legenda"/>
+        <w:jc w:val="center"/>
+        <w:rPr>
+          <w:rFonts w:asciiTheme="minorHAnsi" w:hAnsiTheme="minorHAnsi" w:cstheme="minorHAnsi"/>
+          <w:szCs w:val="24"/>
+        </w:rPr>
+      </w:pPr>
+      <w:r>
+        <w:t xml:space="preserve">Figura </w:t>
+      </w:r>
+      <w:fldSimple w:instr=" SEQ Figura \* ARABIC ">
+        <w:r>
+          <w:rPr>
+            <w:noProof/>
+          </w:rPr>
+          <w:t>2</w:t>
+        </w:r>
+      </w:fldSimple>
+      <w:r>
+        <w:t xml:space="preserve"> - DER Bibliotech</w:t>
+      </w:r>
     </w:p>
     <w:p>
       <w:pPr>
@@ -10735,7 +10908,7 @@
 </file>
 
 <file path=customXml/itemProps1.xml><?xml version="1.0" encoding="utf-8"?>
-<ds:datastoreItem xmlns:ds="http://schemas.openxmlformats.org/officeDocument/2006/customXml" ds:itemID="{6844F52D-5978-4471-985C-D1EEBC6F757D}">
+<ds:datastoreItem xmlns:ds="http://schemas.openxmlformats.org/officeDocument/2006/customXml" ds:itemID="{CEFD3D01-7B4A-4621-A276-2452664FAF51}">
   <ds:schemaRefs>
     <ds:schemaRef ds:uri="http://schemas.openxmlformats.org/officeDocument/2006/bibliography"/>
   </ds:schemaRefs>

</xml_diff>

<commit_message>
Conectando o backend a base de dados e fazendo o metodo de listagem no Livro, Aluno e Emprestimo, e fazendo o
</commit_message>
<xml_diff>
--- a/docs/PROJETO GB - Bibliotech.docx
+++ b/docs/PROJETO GB - Bibliotech.docx
@@ -5070,14 +5070,27 @@
       <w:r>
         <w:t xml:space="preserve">Figura </w:t>
       </w:r>
-      <w:fldSimple w:instr=" SEQ Figura \* ARABIC ">
-        <w:r>
-          <w:rPr>
-            <w:noProof/>
-          </w:rPr>
-          <w:t>1</w:t>
-        </w:r>
-      </w:fldSimple>
+      <w:r>
+        <w:fldChar w:fldCharType="begin"/>
+      </w:r>
+      <w:r>
+        <w:instrText xml:space="preserve"> SEQ Figura \* ARABIC </w:instrText>
+      </w:r>
+      <w:r>
+        <w:fldChar w:fldCharType="separate"/>
+      </w:r>
+      <w:r>
+        <w:rPr>
+          <w:noProof/>
+        </w:rPr>
+        <w:t>1</w:t>
+      </w:r>
+      <w:r>
+        <w:rPr>
+          <w:noProof/>
+        </w:rPr>
+        <w:fldChar w:fldCharType="end"/>
+      </w:r>
       <w:r>
         <w:t xml:space="preserve"> - Diagrama de Classes Bibliotech</w:t>
       </w:r>
@@ -5136,8 +5149,6 @@
           </wp:inline>
         </w:drawing>
       </w:r>
-      <w:bookmarkStart w:id="0" w:name="_GoBack"/>
-      <w:bookmarkEnd w:id="0"/>
     </w:p>
     <w:p>
       <w:pPr>
@@ -5151,14 +5162,27 @@
       <w:r>
         <w:t xml:space="preserve">Figura </w:t>
       </w:r>
-      <w:fldSimple w:instr=" SEQ Figura \* ARABIC ">
-        <w:r>
-          <w:rPr>
-            <w:noProof/>
-          </w:rPr>
-          <w:t>2</w:t>
-        </w:r>
-      </w:fldSimple>
+      <w:r>
+        <w:fldChar w:fldCharType="begin"/>
+      </w:r>
+      <w:r>
+        <w:instrText xml:space="preserve"> SEQ Figura \* ARABIC </w:instrText>
+      </w:r>
+      <w:r>
+        <w:fldChar w:fldCharType="separate"/>
+      </w:r>
+      <w:r>
+        <w:rPr>
+          <w:noProof/>
+        </w:rPr>
+        <w:t>2</w:t>
+      </w:r>
+      <w:r>
+        <w:rPr>
+          <w:noProof/>
+        </w:rPr>
+        <w:fldChar w:fldCharType="end"/>
+      </w:r>
       <w:r>
         <w:t xml:space="preserve"> - DER Bibliotech</w:t>
       </w:r>
@@ -5583,213 +5607,90 @@
     </w:p>
     <w:p>
       <w:pPr>
-        <w:rPr>
-          <w:rFonts w:asciiTheme="minorHAnsi" w:hAnsiTheme="minorHAnsi" w:cstheme="minorHAnsi"/>
-          <w:szCs w:val="24"/>
-        </w:rPr>
-      </w:pPr>
-    </w:p>
-    <w:p>
-      <w:pPr>
-        <w:rPr>
-          <w:rFonts w:asciiTheme="minorHAnsi" w:hAnsiTheme="minorHAnsi" w:cstheme="minorHAnsi"/>
-          <w:szCs w:val="24"/>
-        </w:rPr>
-      </w:pPr>
-    </w:p>
-    <w:p>
-      <w:pPr>
-        <w:rPr>
-          <w:rFonts w:asciiTheme="minorHAnsi" w:hAnsiTheme="minorHAnsi" w:cstheme="minorHAnsi"/>
-          <w:szCs w:val="24"/>
-        </w:rPr>
-      </w:pPr>
-    </w:p>
-    <w:p>
-      <w:pPr>
-        <w:rPr>
-          <w:rFonts w:asciiTheme="minorHAnsi" w:hAnsiTheme="minorHAnsi" w:cstheme="minorHAnsi"/>
-          <w:szCs w:val="24"/>
-        </w:rPr>
-      </w:pPr>
-    </w:p>
-    <w:p>
-      <w:pPr>
-        <w:rPr>
-          <w:rFonts w:asciiTheme="minorHAnsi" w:hAnsiTheme="minorHAnsi" w:cstheme="minorHAnsi"/>
-          <w:szCs w:val="24"/>
-        </w:rPr>
-      </w:pPr>
-    </w:p>
-    <w:p>
-      <w:pPr>
-        <w:rPr>
-          <w:rFonts w:asciiTheme="minorHAnsi" w:hAnsiTheme="minorHAnsi" w:cstheme="minorHAnsi"/>
-          <w:szCs w:val="24"/>
-        </w:rPr>
-      </w:pPr>
-    </w:p>
-    <w:p>
-      <w:pPr>
-        <w:rPr>
-          <w:rFonts w:asciiTheme="minorHAnsi" w:hAnsiTheme="minorHAnsi" w:cstheme="minorHAnsi"/>
-          <w:szCs w:val="24"/>
-        </w:rPr>
-      </w:pPr>
-    </w:p>
-    <w:p>
-      <w:pPr>
-        <w:rPr>
-          <w:rFonts w:asciiTheme="minorHAnsi" w:hAnsiTheme="minorHAnsi" w:cstheme="minorHAnsi"/>
-          <w:szCs w:val="24"/>
-        </w:rPr>
-      </w:pPr>
-    </w:p>
-    <w:p>
-      <w:pPr>
-        <w:rPr>
-          <w:rFonts w:asciiTheme="minorHAnsi" w:hAnsiTheme="minorHAnsi" w:cstheme="minorHAnsi"/>
-          <w:szCs w:val="24"/>
-        </w:rPr>
-      </w:pPr>
-    </w:p>
-    <w:p>
-      <w:pPr>
-        <w:rPr>
-          <w:rFonts w:asciiTheme="minorHAnsi" w:hAnsiTheme="minorHAnsi" w:cstheme="minorHAnsi"/>
-          <w:szCs w:val="24"/>
-        </w:rPr>
-      </w:pPr>
-    </w:p>
-    <w:p>
-      <w:pPr>
-        <w:rPr>
-          <w:rFonts w:asciiTheme="minorHAnsi" w:hAnsiTheme="minorHAnsi" w:cstheme="minorHAnsi"/>
-          <w:szCs w:val="24"/>
-        </w:rPr>
-      </w:pPr>
-    </w:p>
-    <w:p>
-      <w:pPr>
-        <w:rPr>
-          <w:rFonts w:asciiTheme="minorHAnsi" w:hAnsiTheme="minorHAnsi" w:cstheme="minorHAnsi"/>
-          <w:szCs w:val="24"/>
-        </w:rPr>
-      </w:pPr>
-    </w:p>
-    <w:p>
-      <w:pPr>
-        <w:rPr>
-          <w:rFonts w:asciiTheme="minorHAnsi" w:hAnsiTheme="minorHAnsi" w:cstheme="minorHAnsi"/>
-          <w:szCs w:val="24"/>
-        </w:rPr>
-      </w:pPr>
-    </w:p>
-    <w:p>
-      <w:pPr>
-        <w:rPr>
-          <w:rFonts w:asciiTheme="minorHAnsi" w:hAnsiTheme="minorHAnsi" w:cstheme="minorHAnsi"/>
-          <w:szCs w:val="24"/>
-        </w:rPr>
-      </w:pPr>
-    </w:p>
-    <w:p>
-      <w:pPr>
-        <w:rPr>
-          <w:rFonts w:asciiTheme="minorHAnsi" w:hAnsiTheme="minorHAnsi" w:cstheme="minorHAnsi"/>
-          <w:szCs w:val="24"/>
-        </w:rPr>
-      </w:pPr>
-    </w:p>
-    <w:p>
-      <w:pPr>
-        <w:rPr>
-          <w:rFonts w:asciiTheme="minorHAnsi" w:hAnsiTheme="minorHAnsi" w:cstheme="minorHAnsi"/>
-          <w:szCs w:val="24"/>
-        </w:rPr>
-      </w:pPr>
-    </w:p>
-    <w:p>
-      <w:pPr>
-        <w:rPr>
-          <w:rFonts w:asciiTheme="minorHAnsi" w:hAnsiTheme="minorHAnsi" w:cstheme="minorHAnsi"/>
-          <w:szCs w:val="24"/>
-        </w:rPr>
-      </w:pPr>
-    </w:p>
-    <w:p>
-      <w:pPr>
-        <w:rPr>
-          <w:rFonts w:asciiTheme="minorHAnsi" w:hAnsiTheme="minorHAnsi" w:cstheme="minorHAnsi"/>
-          <w:szCs w:val="24"/>
-        </w:rPr>
-      </w:pPr>
-    </w:p>
-    <w:p>
-      <w:pPr>
-        <w:rPr>
-          <w:rFonts w:asciiTheme="minorHAnsi" w:hAnsiTheme="minorHAnsi" w:cstheme="minorHAnsi"/>
-          <w:szCs w:val="24"/>
-        </w:rPr>
-      </w:pPr>
-    </w:p>
-    <w:p>
-      <w:pPr>
-        <w:rPr>
-          <w:rFonts w:asciiTheme="minorHAnsi" w:hAnsiTheme="minorHAnsi" w:cstheme="minorHAnsi"/>
-          <w:szCs w:val="24"/>
-        </w:rPr>
-      </w:pPr>
-      <w:r>
-        <w:rPr>
-          <w:rFonts w:asciiTheme="minorHAnsi" w:hAnsiTheme="minorHAnsi" w:cstheme="minorHAnsi"/>
-          <w:szCs w:val="24"/>
-        </w:rPr>
+        <w:ind w:firstLine="0"/>
+        <w:rPr>
+          <w:rFonts w:asciiTheme="minorHAnsi" w:hAnsiTheme="minorHAnsi" w:cstheme="minorHAnsi"/>
+          <w:szCs w:val="24"/>
+        </w:rPr>
+      </w:pPr>
+    </w:p>
+    <w:p>
+      <w:pPr>
+        <w:ind w:firstLine="0"/>
+        <w:rPr>
+          <w:rFonts w:asciiTheme="minorHAnsi" w:hAnsiTheme="minorHAnsi" w:cstheme="minorHAnsi"/>
+          <w:szCs w:val="24"/>
+        </w:rPr>
+      </w:pPr>
+    </w:p>
+    <w:p>
+      <w:pPr>
+        <w:rPr>
+          <w:rFonts w:asciiTheme="minorHAnsi" w:hAnsiTheme="minorHAnsi" w:cstheme="minorHAnsi"/>
+          <w:b/>
+          <w:szCs w:val="24"/>
+        </w:rPr>
+      </w:pPr>
+      <w:r>
+        <w:rPr>
+          <w:rFonts w:asciiTheme="minorHAnsi" w:hAnsiTheme="minorHAnsi" w:cstheme="minorHAnsi"/>
+          <w:b/>
+          <w:szCs w:val="24"/>
+        </w:rPr>
+        <w:lastRenderedPageBreak/>
         <w:t>5 INTERFACE E EXPERIÊNCIA DO USUÁRIO</w:t>
       </w:r>
     </w:p>
     <w:p>
       <w:pPr>
-        <w:ind w:firstLine="0"/>
-        <w:rPr>
-          <w:rFonts w:asciiTheme="minorHAnsi" w:hAnsiTheme="minorHAnsi" w:cstheme="minorHAnsi"/>
-          <w:szCs w:val="24"/>
-        </w:rPr>
-      </w:pPr>
-      <w:r>
-        <w:rPr>
-          <w:rFonts w:asciiTheme="minorHAnsi" w:hAnsiTheme="minorHAnsi" w:cstheme="minorHAnsi"/>
-          <w:szCs w:val="24"/>
-        </w:rPr>
-        <w:t xml:space="preserve">Escreva o que é uma interface e o objetivo dela </w:t>
-      </w:r>
-    </w:p>
-    <w:p>
-      <w:pPr>
-        <w:rPr>
-          <w:rFonts w:asciiTheme="minorHAnsi" w:hAnsiTheme="minorHAnsi" w:cstheme="minorHAnsi"/>
-          <w:szCs w:val="24"/>
-        </w:rPr>
-      </w:pPr>
-    </w:p>
-    <w:p>
-      <w:pPr>
-        <w:rPr>
-          <w:rFonts w:asciiTheme="minorHAnsi" w:hAnsiTheme="minorHAnsi" w:cstheme="minorHAnsi"/>
-          <w:szCs w:val="24"/>
-        </w:rPr>
-      </w:pPr>
-    </w:p>
-    <w:p>
-      <w:pPr>
-        <w:rPr>
-          <w:rFonts w:asciiTheme="minorHAnsi" w:hAnsiTheme="minorHAnsi" w:cstheme="minorHAnsi"/>
-          <w:szCs w:val="24"/>
-        </w:rPr>
-      </w:pPr>
-      <w:r>
-        <w:rPr>
-          <w:rFonts w:asciiTheme="minorHAnsi" w:hAnsiTheme="minorHAnsi" w:cstheme="minorHAnsi"/>
+        <w:rPr>
+          <w:rFonts w:asciiTheme="minorHAnsi" w:hAnsiTheme="minorHAnsi" w:cstheme="minorHAnsi"/>
+          <w:szCs w:val="24"/>
+        </w:rPr>
+      </w:pPr>
+      <w:r>
+        <w:rPr>
+          <w:rFonts w:asciiTheme="minorHAnsi" w:hAnsiTheme="minorHAnsi" w:cstheme="minorHAnsi"/>
+          <w:szCs w:val="24"/>
+        </w:rPr>
+        <w:t>Uma interface serve como um canal para a comunicação e interação entre diversos sistemas, aparelhos ou indivíduos. Há duas categorias principais: a interface de usuário (UI), a parte visual de um software onde os usuários interagem, e a interface de programação (API), que estabelece a conexão e a troca de informações entre diversos componentes de software.</w:t>
+      </w:r>
+    </w:p>
+    <w:p>
+      <w:pPr>
+        <w:rPr>
+          <w:rFonts w:asciiTheme="minorHAnsi" w:hAnsiTheme="minorHAnsi" w:cstheme="minorHAnsi"/>
+          <w:szCs w:val="24"/>
+        </w:rPr>
+      </w:pPr>
+      <w:r>
+        <w:rPr>
+          <w:rFonts w:asciiTheme="minorHAnsi" w:hAnsiTheme="minorHAnsi" w:cstheme="minorHAnsi"/>
+          <w:szCs w:val="24"/>
+        </w:rPr>
+        <w:t>A finalidade de uma interface é tornar a interação mais fácil. Para as interfaces do usuário, isso implica tornar o sistema intuitivo e de fácil utilização, possibilitando ao usuário executar suas atividades de maneira eficaz. Em relação às interfaces de programação, a meta é possibilitar a comunicação uniforme entre diversos sistemas ou módulos de software, sem a necessidade de conhecer seus pormenores internos, assegurando uma integração simples e adaptável.</w:t>
+      </w:r>
+    </w:p>
+    <w:p>
+      <w:pPr>
+        <w:rPr>
+          <w:rFonts w:asciiTheme="minorHAnsi" w:hAnsiTheme="minorHAnsi" w:cstheme="minorHAnsi"/>
+          <w:szCs w:val="24"/>
+        </w:rPr>
+      </w:pPr>
+    </w:p>
+    <w:p>
+      <w:pPr>
+        <w:rPr>
+          <w:rFonts w:asciiTheme="minorHAnsi" w:hAnsiTheme="minorHAnsi" w:cstheme="minorHAnsi"/>
+          <w:b/>
+          <w:szCs w:val="24"/>
+        </w:rPr>
+      </w:pPr>
+      <w:r>
+        <w:rPr>
+          <w:rFonts w:asciiTheme="minorHAnsi" w:hAnsiTheme="minorHAnsi" w:cstheme="minorHAnsi"/>
+          <w:b/>
           <w:szCs w:val="24"/>
         </w:rPr>
         <w:t>5.2 Paleta de Cores</w:t>
@@ -5807,35 +5708,281 @@
           <w:rFonts w:asciiTheme="minorHAnsi" w:hAnsiTheme="minorHAnsi" w:cstheme="minorHAnsi"/>
           <w:szCs w:val="24"/>
         </w:rPr>
-        <w:t>Escreva sobre a paleta de cores e insira a imagem delas</w:t>
-      </w:r>
-    </w:p>
-    <w:p>
-      <w:pPr>
-        <w:rPr>
-          <w:rFonts w:asciiTheme="minorHAnsi" w:hAnsiTheme="minorHAnsi" w:cstheme="minorHAnsi"/>
-          <w:szCs w:val="24"/>
-        </w:rPr>
-      </w:pPr>
-    </w:p>
-    <w:p>
-      <w:pPr>
-        <w:rPr>
-          <w:rFonts w:asciiTheme="minorHAnsi" w:hAnsiTheme="minorHAnsi" w:cstheme="minorHAnsi"/>
-          <w:szCs w:val="24"/>
-        </w:rPr>
-      </w:pPr>
-    </w:p>
-    <w:p>
-      <w:pPr>
-        <w:rPr>
-          <w:rFonts w:asciiTheme="minorHAnsi" w:hAnsiTheme="minorHAnsi" w:cstheme="minorHAnsi"/>
-          <w:szCs w:val="24"/>
-        </w:rPr>
-      </w:pPr>
-      <w:r>
-        <w:rPr>
-          <w:rFonts w:asciiTheme="minorHAnsi" w:hAnsiTheme="minorHAnsi" w:cstheme="minorHAnsi"/>
+        <w:t xml:space="preserve">A paleta de cores selecionada para a interface do </w:t>
+      </w:r>
+      <w:proofErr w:type="spellStart"/>
+      <w:r>
+        <w:rPr>
+          <w:rFonts w:asciiTheme="minorHAnsi" w:hAnsiTheme="minorHAnsi" w:cstheme="minorHAnsi"/>
+          <w:szCs w:val="24"/>
+        </w:rPr>
+        <w:t>Bibliotech</w:t>
+      </w:r>
+      <w:proofErr w:type="spellEnd"/>
+      <w:r>
+        <w:rPr>
+          <w:rFonts w:asciiTheme="minorHAnsi" w:hAnsiTheme="minorHAnsi" w:cstheme="minorHAnsi"/>
+          <w:szCs w:val="24"/>
+        </w:rPr>
+        <w:t xml:space="preserve"> proporciona um sentimento de acolhimento, tranquilidade e harmonia, ideal para o cenário de uma biblioteca. O tom escuro do Marrom transmite uma sensação de estabilidade e tradição, fazendo referência a materiais como a madeira, o que favorece um ambiente acolhedor e seguro. O rosa claro proporciona suavidade e calor, estabelecendo um ambiente sereno e receptivo, perfeito para leitura e foco. Os tons neutros de cinza claro e cinza muito claro finalizam a paleta, oferecendo uma atmosfera elegante e ordenada que contribui para realçar os conteúdos sem gerar distrações visuais. Esta fusão equilibrada entre tradição e modernidade resulta em um ambiente convidativo e balanceado, ideal para os frequentadores da biblioteca.</w:t>
+      </w:r>
+    </w:p>
+    <w:p>
+      <w:pPr>
+        <w:rPr>
+          <w:rFonts w:asciiTheme="minorHAnsi" w:hAnsiTheme="minorHAnsi" w:cstheme="minorHAnsi"/>
+          <w:szCs w:val="24"/>
+        </w:rPr>
+      </w:pPr>
+    </w:p>
+    <w:p>
+      <w:pPr>
+        <w:rPr>
+          <w:rFonts w:asciiTheme="minorHAnsi" w:hAnsiTheme="minorHAnsi" w:cstheme="minorHAnsi"/>
+          <w:szCs w:val="24"/>
+        </w:rPr>
+      </w:pPr>
+      <w:r>
+        <w:rPr>
+          <w:rFonts w:asciiTheme="minorHAnsi" w:hAnsiTheme="minorHAnsi" w:cstheme="minorHAnsi"/>
+          <w:noProof/>
+          <w:szCs w:val="24"/>
+          <w:lang w:eastAsia="pt-BR"/>
+        </w:rPr>
+        <w:drawing>
+          <wp:inline distT="0" distB="0" distL="0" distR="0" wp14:anchorId="0A1D6018" wp14:editId="10733327">
+            <wp:extent cx="4340860" cy="2253962"/>
+            <wp:effectExtent l="0" t="0" r="2540" b="0"/>
+            <wp:docPr id="1" name="Imagem 1"/>
+            <wp:cNvGraphicFramePr>
+              <a:graphicFrameLocks xmlns:a="http://schemas.openxmlformats.org/drawingml/2006/main" noChangeAspect="1"/>
+            </wp:cNvGraphicFramePr>
+            <a:graphic xmlns:a="http://schemas.openxmlformats.org/drawingml/2006/main">
+              <a:graphicData uri="http://schemas.openxmlformats.org/drawingml/2006/picture">
+                <pic:pic xmlns:pic="http://schemas.openxmlformats.org/drawingml/2006/picture">
+                  <pic:nvPicPr>
+                    <pic:cNvPr id="1" name="Paleta de cores.png"/>
+                    <pic:cNvPicPr/>
+                  </pic:nvPicPr>
+                  <pic:blipFill>
+                    <a:blip r:embed="rId10" cstate="print">
+                      <a:extLst>
+                        <a:ext uri="{28A0092B-C50C-407E-A947-70E740481C1C}">
+                          <a14:useLocalDpi xmlns:a14="http://schemas.microsoft.com/office/drawing/2010/main" val="0"/>
+                        </a:ext>
+                      </a:extLst>
+                    </a:blip>
+                    <a:stretch>
+                      <a:fillRect/>
+                    </a:stretch>
+                  </pic:blipFill>
+                  <pic:spPr>
+                    <a:xfrm>
+                      <a:off x="0" y="0"/>
+                      <a:ext cx="4379320" cy="2273932"/>
+                    </a:xfrm>
+                    <a:prstGeom prst="rect">
+                      <a:avLst/>
+                    </a:prstGeom>
+                  </pic:spPr>
+                </pic:pic>
+              </a:graphicData>
+            </a:graphic>
+          </wp:inline>
+        </w:drawing>
+      </w:r>
+    </w:p>
+    <w:p>
+      <w:pPr>
+        <w:rPr>
+          <w:rFonts w:asciiTheme="minorHAnsi" w:hAnsiTheme="minorHAnsi" w:cstheme="minorHAnsi"/>
+          <w:szCs w:val="24"/>
+        </w:rPr>
+      </w:pPr>
+    </w:p>
+    <w:p>
+      <w:pPr>
+        <w:rPr>
+          <w:rFonts w:asciiTheme="minorHAnsi" w:hAnsiTheme="minorHAnsi" w:cstheme="minorHAnsi"/>
+          <w:szCs w:val="24"/>
+        </w:rPr>
+      </w:pPr>
+      <w:proofErr w:type="spellStart"/>
+      <w:r>
+        <w:rPr>
+          <w:rFonts w:asciiTheme="minorHAnsi" w:hAnsiTheme="minorHAnsi" w:cstheme="minorHAnsi"/>
+          <w:szCs w:val="24"/>
+        </w:rPr>
+        <w:t>Hex</w:t>
+      </w:r>
+      <w:proofErr w:type="spellEnd"/>
+      <w:r>
+        <w:rPr>
+          <w:rFonts w:asciiTheme="minorHAnsi" w:hAnsiTheme="minorHAnsi" w:cstheme="minorHAnsi"/>
+          <w:szCs w:val="24"/>
+        </w:rPr>
+        <w:t xml:space="preserve"> e RGB das cores:</w:t>
+      </w:r>
+    </w:p>
+    <w:p>
+      <w:pPr>
+        <w:rPr>
+          <w:rFonts w:asciiTheme="minorHAnsi" w:hAnsiTheme="minorHAnsi" w:cstheme="minorHAnsi"/>
+          <w:szCs w:val="24"/>
+        </w:rPr>
+      </w:pPr>
+      <w:r>
+        <w:rPr>
+          <w:rFonts w:asciiTheme="minorHAnsi" w:hAnsiTheme="minorHAnsi" w:cstheme="minorHAnsi"/>
+          <w:szCs w:val="24"/>
+        </w:rPr>
+        <w:t>#573D1C</w:t>
+      </w:r>
+      <w:r>
+        <w:rPr>
+          <w:rFonts w:asciiTheme="minorHAnsi" w:hAnsiTheme="minorHAnsi" w:cstheme="minorHAnsi"/>
+          <w:szCs w:val="24"/>
+        </w:rPr>
+        <w:t xml:space="preserve"> (marrom escuro) – </w:t>
+      </w:r>
+      <w:r>
+        <w:rPr>
+          <w:rFonts w:asciiTheme="minorHAnsi" w:hAnsiTheme="minorHAnsi" w:cstheme="minorHAnsi"/>
+          <w:szCs w:val="24"/>
+        </w:rPr>
+        <w:t>RGB</w:t>
+      </w:r>
+      <w:r>
+        <w:rPr>
+          <w:rFonts w:asciiTheme="minorHAnsi" w:hAnsiTheme="minorHAnsi" w:cstheme="minorHAnsi"/>
+          <w:szCs w:val="24"/>
+        </w:rPr>
+        <w:t xml:space="preserve"> </w:t>
+      </w:r>
+      <w:r>
+        <w:rPr>
+          <w:rFonts w:asciiTheme="minorHAnsi" w:hAnsiTheme="minorHAnsi" w:cstheme="minorHAnsi"/>
+          <w:szCs w:val="24"/>
+        </w:rPr>
+        <w:t>(87, 61, 28)</w:t>
+      </w:r>
+    </w:p>
+    <w:p>
+      <w:pPr>
+        <w:rPr>
+          <w:rFonts w:asciiTheme="minorHAnsi" w:hAnsiTheme="minorHAnsi" w:cstheme="minorHAnsi"/>
+          <w:szCs w:val="24"/>
+        </w:rPr>
+      </w:pPr>
+      <w:r>
+        <w:rPr>
+          <w:rFonts w:asciiTheme="minorHAnsi" w:hAnsiTheme="minorHAnsi" w:cstheme="minorHAnsi"/>
+          <w:szCs w:val="24"/>
+        </w:rPr>
+        <w:t xml:space="preserve">#E1CECE (rosa claro) – </w:t>
+      </w:r>
+      <w:r>
+        <w:rPr>
+          <w:rFonts w:asciiTheme="minorHAnsi" w:hAnsiTheme="minorHAnsi" w:cstheme="minorHAnsi"/>
+          <w:szCs w:val="24"/>
+        </w:rPr>
+        <w:t>RGB</w:t>
+      </w:r>
+      <w:r>
+        <w:rPr>
+          <w:rFonts w:asciiTheme="minorHAnsi" w:hAnsiTheme="minorHAnsi" w:cstheme="minorHAnsi"/>
+          <w:szCs w:val="24"/>
+        </w:rPr>
+        <w:t xml:space="preserve"> </w:t>
+      </w:r>
+      <w:r>
+        <w:rPr>
+          <w:rFonts w:asciiTheme="minorHAnsi" w:hAnsiTheme="minorHAnsi" w:cstheme="minorHAnsi"/>
+          <w:szCs w:val="24"/>
+        </w:rPr>
+        <w:t>(225, 206, 206)</w:t>
+      </w:r>
+    </w:p>
+    <w:p>
+      <w:pPr>
+        <w:rPr>
+          <w:rFonts w:asciiTheme="minorHAnsi" w:hAnsiTheme="minorHAnsi" w:cstheme="minorHAnsi"/>
+          <w:szCs w:val="24"/>
+        </w:rPr>
+      </w:pPr>
+      <w:r>
+        <w:rPr>
+          <w:rFonts w:asciiTheme="minorHAnsi" w:hAnsiTheme="minorHAnsi" w:cstheme="minorHAnsi"/>
+          <w:szCs w:val="24"/>
+        </w:rPr>
+        <w:t>#D9D9D9 (cinza claro) – RGB</w:t>
+      </w:r>
+      <w:r>
+        <w:rPr>
+          <w:rFonts w:asciiTheme="minorHAnsi" w:hAnsiTheme="minorHAnsi" w:cstheme="minorHAnsi"/>
+          <w:szCs w:val="24"/>
+        </w:rPr>
+        <w:t xml:space="preserve"> </w:t>
+      </w:r>
+      <w:r>
+        <w:rPr>
+          <w:rFonts w:asciiTheme="minorHAnsi" w:hAnsiTheme="minorHAnsi" w:cstheme="minorHAnsi"/>
+          <w:szCs w:val="24"/>
+        </w:rPr>
+        <w:t>(217, 217, 217)</w:t>
+      </w:r>
+    </w:p>
+    <w:p>
+      <w:pPr>
+        <w:rPr>
+          <w:rFonts w:asciiTheme="minorHAnsi" w:hAnsiTheme="minorHAnsi" w:cstheme="minorHAnsi"/>
+          <w:szCs w:val="24"/>
+        </w:rPr>
+      </w:pPr>
+      <w:r>
+        <w:rPr>
+          <w:rFonts w:asciiTheme="minorHAnsi" w:hAnsiTheme="minorHAnsi" w:cstheme="minorHAnsi"/>
+          <w:szCs w:val="24"/>
+        </w:rPr>
+        <w:t>#EFEFEF (cinza muito claro) – RGB</w:t>
+      </w:r>
+      <w:r>
+        <w:rPr>
+          <w:rFonts w:asciiTheme="minorHAnsi" w:hAnsiTheme="minorHAnsi" w:cstheme="minorHAnsi"/>
+          <w:szCs w:val="24"/>
+        </w:rPr>
+        <w:t xml:space="preserve"> </w:t>
+      </w:r>
+      <w:bookmarkStart w:id="0" w:name="_GoBack"/>
+      <w:bookmarkEnd w:id="0"/>
+      <w:r>
+        <w:rPr>
+          <w:rFonts w:asciiTheme="minorHAnsi" w:hAnsiTheme="minorHAnsi" w:cstheme="minorHAnsi"/>
+          <w:szCs w:val="24"/>
+        </w:rPr>
+        <w:t>(239, 239, 239)</w:t>
+      </w:r>
+    </w:p>
+    <w:p>
+      <w:pPr>
+        <w:rPr>
+          <w:rFonts w:asciiTheme="minorHAnsi" w:hAnsiTheme="minorHAnsi" w:cstheme="minorHAnsi"/>
+          <w:szCs w:val="24"/>
+        </w:rPr>
+      </w:pPr>
+    </w:p>
+    <w:p>
+      <w:pPr>
+        <w:rPr>
+          <w:rFonts w:asciiTheme="minorHAnsi" w:hAnsiTheme="minorHAnsi" w:cstheme="minorHAnsi"/>
+          <w:b/>
+          <w:szCs w:val="24"/>
+        </w:rPr>
+      </w:pPr>
+      <w:r>
+        <w:rPr>
+          <w:rFonts w:asciiTheme="minorHAnsi" w:hAnsiTheme="minorHAnsi" w:cstheme="minorHAnsi"/>
+          <w:b/>
           <w:szCs w:val="24"/>
         </w:rPr>
         <w:t xml:space="preserve">5.3 </w:t>
@@ -5844,6 +5991,7 @@
       <w:r>
         <w:rPr>
           <w:rFonts w:asciiTheme="minorHAnsi" w:hAnsiTheme="minorHAnsi" w:cstheme="minorHAnsi"/>
+          <w:b/>
           <w:szCs w:val="24"/>
         </w:rPr>
         <w:t>Mockup</w:t>
@@ -6306,7 +6454,7 @@
       </w:pPr>
     </w:p>
     <w:sectPr>
-      <w:headerReference w:type="default" r:id="rId10"/>
+      <w:headerReference w:type="default" r:id="rId11"/>
       <w:pgSz w:w="11906" w:h="16838"/>
       <w:pgMar w:top="1701" w:right="1134" w:bottom="1134" w:left="1701" w:header="709" w:footer="709" w:gutter="0"/>
       <w:cols w:space="708"/>
@@ -10908,7 +11056,7 @@
 </file>
 
 <file path=customXml/itemProps1.xml><?xml version="1.0" encoding="utf-8"?>
-<ds:datastoreItem xmlns:ds="http://schemas.openxmlformats.org/officeDocument/2006/customXml" ds:itemID="{CEFD3D01-7B4A-4621-A276-2452664FAF51}">
+<ds:datastoreItem xmlns:ds="http://schemas.openxmlformats.org/officeDocument/2006/customXml" ds:itemID="{51617D45-D3E8-4C31-97A0-0F5E88F85B53}">
   <ds:schemaRefs>
     <ds:schemaRef ds:uri="http://schemas.openxmlformats.org/officeDocument/2006/bibliography"/>
   </ds:schemaRefs>

</xml_diff>

<commit_message>
Atualizando o docs, 4- Rotas de aplicação e 5- Interface e Mockup
</commit_message>
<xml_diff>
--- a/docs/PROJETO GB - Bibliotech.docx
+++ b/docs/PROJETO GB - Bibliotech.docx
@@ -4463,278 +4463,7 @@
     </w:p>
     <w:p>
       <w:pPr>
-        <w:rPr>
-          <w:rFonts w:asciiTheme="minorHAnsi" w:hAnsiTheme="minorHAnsi" w:cstheme="minorHAnsi"/>
-          <w:szCs w:val="24"/>
-        </w:rPr>
-      </w:pPr>
-    </w:p>
-    <w:p>
-      <w:pPr>
-        <w:rPr>
-          <w:rFonts w:asciiTheme="minorHAnsi" w:hAnsiTheme="minorHAnsi" w:cstheme="minorHAnsi"/>
-          <w:szCs w:val="24"/>
-        </w:rPr>
-      </w:pPr>
-    </w:p>
-    <w:p>
-      <w:pPr>
-        <w:rPr>
-          <w:rFonts w:asciiTheme="minorHAnsi" w:hAnsiTheme="minorHAnsi" w:cstheme="minorHAnsi"/>
-          <w:szCs w:val="24"/>
-        </w:rPr>
-      </w:pPr>
-    </w:p>
-    <w:p>
-      <w:pPr>
-        <w:rPr>
-          <w:rFonts w:asciiTheme="minorHAnsi" w:hAnsiTheme="minorHAnsi" w:cstheme="minorHAnsi"/>
-          <w:szCs w:val="24"/>
-        </w:rPr>
-      </w:pPr>
-    </w:p>
-    <w:p>
-      <w:pPr>
-        <w:rPr>
-          <w:rFonts w:asciiTheme="minorHAnsi" w:hAnsiTheme="minorHAnsi" w:cstheme="minorHAnsi"/>
-          <w:szCs w:val="24"/>
-        </w:rPr>
-      </w:pPr>
-    </w:p>
-    <w:p>
-      <w:pPr>
-        <w:rPr>
-          <w:rFonts w:asciiTheme="minorHAnsi" w:hAnsiTheme="minorHAnsi" w:cstheme="minorHAnsi"/>
-          <w:szCs w:val="24"/>
-        </w:rPr>
-      </w:pPr>
-    </w:p>
-    <w:p>
-      <w:pPr>
-        <w:rPr>
-          <w:rFonts w:asciiTheme="minorHAnsi" w:hAnsiTheme="minorHAnsi" w:cstheme="minorHAnsi"/>
-          <w:szCs w:val="24"/>
-        </w:rPr>
-      </w:pPr>
-    </w:p>
-    <w:p>
-      <w:pPr>
-        <w:rPr>
-          <w:rFonts w:asciiTheme="minorHAnsi" w:hAnsiTheme="minorHAnsi" w:cstheme="minorHAnsi"/>
-          <w:szCs w:val="24"/>
-        </w:rPr>
-      </w:pPr>
-    </w:p>
-    <w:p>
-      <w:pPr>
-        <w:rPr>
-          <w:rFonts w:asciiTheme="minorHAnsi" w:hAnsiTheme="minorHAnsi" w:cstheme="minorHAnsi"/>
-          <w:szCs w:val="24"/>
-        </w:rPr>
-      </w:pPr>
-    </w:p>
-    <w:p>
-      <w:pPr>
-        <w:rPr>
-          <w:rFonts w:asciiTheme="minorHAnsi" w:hAnsiTheme="minorHAnsi" w:cstheme="minorHAnsi"/>
-          <w:szCs w:val="24"/>
-        </w:rPr>
-      </w:pPr>
-    </w:p>
-    <w:p>
-      <w:pPr>
-        <w:rPr>
-          <w:rFonts w:asciiTheme="minorHAnsi" w:hAnsiTheme="minorHAnsi" w:cstheme="minorHAnsi"/>
-          <w:szCs w:val="24"/>
-        </w:rPr>
-      </w:pPr>
-    </w:p>
-    <w:p>
-      <w:pPr>
-        <w:rPr>
-          <w:rFonts w:asciiTheme="minorHAnsi" w:hAnsiTheme="minorHAnsi" w:cstheme="minorHAnsi"/>
-          <w:szCs w:val="24"/>
-        </w:rPr>
-      </w:pPr>
-    </w:p>
-    <w:p>
-      <w:pPr>
-        <w:rPr>
-          <w:rFonts w:asciiTheme="minorHAnsi" w:hAnsiTheme="minorHAnsi" w:cstheme="minorHAnsi"/>
-          <w:szCs w:val="24"/>
-        </w:rPr>
-      </w:pPr>
-    </w:p>
-    <w:p>
-      <w:pPr>
-        <w:rPr>
-          <w:rFonts w:asciiTheme="minorHAnsi" w:hAnsiTheme="minorHAnsi" w:cstheme="minorHAnsi"/>
-          <w:szCs w:val="24"/>
-        </w:rPr>
-      </w:pPr>
-    </w:p>
-    <w:p>
-      <w:pPr>
-        <w:rPr>
-          <w:rFonts w:asciiTheme="minorHAnsi" w:hAnsiTheme="minorHAnsi" w:cstheme="minorHAnsi"/>
-          <w:szCs w:val="24"/>
-        </w:rPr>
-      </w:pPr>
-    </w:p>
-    <w:p>
-      <w:pPr>
-        <w:rPr>
-          <w:rFonts w:asciiTheme="minorHAnsi" w:hAnsiTheme="minorHAnsi" w:cstheme="minorHAnsi"/>
-          <w:szCs w:val="24"/>
-        </w:rPr>
-      </w:pPr>
-    </w:p>
-    <w:p>
-      <w:pPr>
-        <w:rPr>
-          <w:rFonts w:asciiTheme="minorHAnsi" w:hAnsiTheme="minorHAnsi" w:cstheme="minorHAnsi"/>
-          <w:szCs w:val="24"/>
-        </w:rPr>
-      </w:pPr>
-    </w:p>
-    <w:p>
-      <w:pPr>
-        <w:rPr>
-          <w:rFonts w:asciiTheme="minorHAnsi" w:hAnsiTheme="minorHAnsi" w:cstheme="minorHAnsi"/>
-          <w:szCs w:val="24"/>
-        </w:rPr>
-      </w:pPr>
-    </w:p>
-    <w:p>
-      <w:pPr>
-        <w:rPr>
-          <w:rFonts w:asciiTheme="minorHAnsi" w:hAnsiTheme="minorHAnsi" w:cstheme="minorHAnsi"/>
-          <w:szCs w:val="24"/>
-        </w:rPr>
-      </w:pPr>
-    </w:p>
-    <w:p>
-      <w:pPr>
-        <w:rPr>
-          <w:rFonts w:asciiTheme="minorHAnsi" w:hAnsiTheme="minorHAnsi" w:cstheme="minorHAnsi"/>
-          <w:szCs w:val="24"/>
-        </w:rPr>
-      </w:pPr>
-    </w:p>
-    <w:p>
-      <w:pPr>
-        <w:rPr>
-          <w:rFonts w:asciiTheme="minorHAnsi" w:hAnsiTheme="minorHAnsi" w:cstheme="minorHAnsi"/>
-          <w:szCs w:val="24"/>
-        </w:rPr>
-      </w:pPr>
-    </w:p>
-    <w:p>
-      <w:pPr>
-        <w:rPr>
-          <w:rFonts w:asciiTheme="minorHAnsi" w:hAnsiTheme="minorHAnsi" w:cstheme="minorHAnsi"/>
-          <w:szCs w:val="24"/>
-        </w:rPr>
-      </w:pPr>
-    </w:p>
-    <w:p>
-      <w:pPr>
-        <w:rPr>
-          <w:rFonts w:asciiTheme="minorHAnsi" w:hAnsiTheme="minorHAnsi" w:cstheme="minorHAnsi"/>
-          <w:szCs w:val="24"/>
-        </w:rPr>
-      </w:pPr>
-    </w:p>
-    <w:p>
-      <w:pPr>
-        <w:rPr>
-          <w:rFonts w:asciiTheme="minorHAnsi" w:hAnsiTheme="minorHAnsi" w:cstheme="minorHAnsi"/>
-          <w:szCs w:val="24"/>
-        </w:rPr>
-      </w:pPr>
-    </w:p>
-    <w:p>
-      <w:pPr>
-        <w:rPr>
-          <w:rFonts w:asciiTheme="minorHAnsi" w:hAnsiTheme="minorHAnsi" w:cstheme="minorHAnsi"/>
-          <w:szCs w:val="24"/>
-        </w:rPr>
-      </w:pPr>
-    </w:p>
-    <w:p>
-      <w:pPr>
-        <w:rPr>
-          <w:rFonts w:asciiTheme="minorHAnsi" w:hAnsiTheme="minorHAnsi" w:cstheme="minorHAnsi"/>
-          <w:szCs w:val="24"/>
-        </w:rPr>
-      </w:pPr>
-    </w:p>
-    <w:p>
-      <w:pPr>
-        <w:rPr>
-          <w:rFonts w:asciiTheme="minorHAnsi" w:hAnsiTheme="minorHAnsi" w:cstheme="minorHAnsi"/>
-          <w:szCs w:val="24"/>
-        </w:rPr>
-      </w:pPr>
-    </w:p>
-    <w:p>
-      <w:pPr>
-        <w:rPr>
-          <w:rFonts w:asciiTheme="minorHAnsi" w:hAnsiTheme="minorHAnsi" w:cstheme="minorHAnsi"/>
-          <w:szCs w:val="24"/>
-        </w:rPr>
-      </w:pPr>
-    </w:p>
-    <w:p>
-      <w:pPr>
-        <w:rPr>
-          <w:rFonts w:asciiTheme="minorHAnsi" w:hAnsiTheme="minorHAnsi" w:cstheme="minorHAnsi"/>
-          <w:szCs w:val="24"/>
-        </w:rPr>
-      </w:pPr>
-    </w:p>
-    <w:p>
-      <w:pPr>
-        <w:rPr>
-          <w:rFonts w:asciiTheme="minorHAnsi" w:hAnsiTheme="minorHAnsi" w:cstheme="minorHAnsi"/>
-          <w:szCs w:val="24"/>
-        </w:rPr>
-      </w:pPr>
-    </w:p>
-    <w:p>
-      <w:pPr>
-        <w:rPr>
-          <w:rFonts w:asciiTheme="minorHAnsi" w:hAnsiTheme="minorHAnsi" w:cstheme="minorHAnsi"/>
-          <w:szCs w:val="24"/>
-        </w:rPr>
-      </w:pPr>
-    </w:p>
-    <w:p>
-      <w:pPr>
-        <w:rPr>
-          <w:rFonts w:asciiTheme="minorHAnsi" w:hAnsiTheme="minorHAnsi" w:cstheme="minorHAnsi"/>
-          <w:szCs w:val="24"/>
-        </w:rPr>
-      </w:pPr>
-    </w:p>
-    <w:p>
-      <w:pPr>
-        <w:rPr>
-          <w:rFonts w:asciiTheme="minorHAnsi" w:hAnsiTheme="minorHAnsi" w:cstheme="minorHAnsi"/>
-          <w:szCs w:val="24"/>
-        </w:rPr>
-      </w:pPr>
-    </w:p>
-    <w:p>
-      <w:pPr>
-        <w:rPr>
-          <w:rFonts w:asciiTheme="minorHAnsi" w:hAnsiTheme="minorHAnsi" w:cstheme="minorHAnsi"/>
-          <w:szCs w:val="24"/>
-        </w:rPr>
-      </w:pPr>
-    </w:p>
-    <w:p>
-      <w:pPr>
+        <w:ind w:firstLine="0"/>
         <w:rPr>
           <w:rFonts w:asciiTheme="minorHAnsi" w:hAnsiTheme="minorHAnsi" w:cstheme="minorHAnsi"/>
           <w:szCs w:val="24"/>
@@ -5189,158 +4918,7 @@
     </w:p>
     <w:p>
       <w:pPr>
-        <w:rPr>
-          <w:rFonts w:asciiTheme="minorHAnsi" w:hAnsiTheme="minorHAnsi" w:cstheme="minorHAnsi"/>
-          <w:szCs w:val="24"/>
-        </w:rPr>
-      </w:pPr>
-    </w:p>
-    <w:p>
-      <w:pPr>
-        <w:rPr>
-          <w:rFonts w:asciiTheme="minorHAnsi" w:hAnsiTheme="minorHAnsi" w:cstheme="minorHAnsi"/>
-          <w:szCs w:val="24"/>
-        </w:rPr>
-      </w:pPr>
-    </w:p>
-    <w:p>
-      <w:pPr>
-        <w:rPr>
-          <w:rFonts w:asciiTheme="minorHAnsi" w:hAnsiTheme="minorHAnsi" w:cstheme="minorHAnsi"/>
-          <w:szCs w:val="24"/>
-        </w:rPr>
-      </w:pPr>
-    </w:p>
-    <w:p>
-      <w:pPr>
-        <w:rPr>
-          <w:rFonts w:asciiTheme="minorHAnsi" w:hAnsiTheme="minorHAnsi" w:cstheme="minorHAnsi"/>
-          <w:szCs w:val="24"/>
-        </w:rPr>
-      </w:pPr>
-    </w:p>
-    <w:p>
-      <w:pPr>
-        <w:rPr>
-          <w:rFonts w:asciiTheme="minorHAnsi" w:hAnsiTheme="minorHAnsi" w:cstheme="minorHAnsi"/>
-          <w:szCs w:val="24"/>
-        </w:rPr>
-      </w:pPr>
-    </w:p>
-    <w:p>
-      <w:pPr>
-        <w:rPr>
-          <w:rFonts w:asciiTheme="minorHAnsi" w:hAnsiTheme="minorHAnsi" w:cstheme="minorHAnsi"/>
-          <w:szCs w:val="24"/>
-        </w:rPr>
-      </w:pPr>
-    </w:p>
-    <w:p>
-      <w:pPr>
-        <w:rPr>
-          <w:rFonts w:asciiTheme="minorHAnsi" w:hAnsiTheme="minorHAnsi" w:cstheme="minorHAnsi"/>
-          <w:szCs w:val="24"/>
-        </w:rPr>
-      </w:pPr>
-    </w:p>
-    <w:p>
-      <w:pPr>
-        <w:rPr>
-          <w:rFonts w:asciiTheme="minorHAnsi" w:hAnsiTheme="minorHAnsi" w:cstheme="minorHAnsi"/>
-          <w:szCs w:val="24"/>
-        </w:rPr>
-      </w:pPr>
-    </w:p>
-    <w:p>
-      <w:pPr>
-        <w:rPr>
-          <w:rFonts w:asciiTheme="minorHAnsi" w:hAnsiTheme="minorHAnsi" w:cstheme="minorHAnsi"/>
-          <w:szCs w:val="24"/>
-        </w:rPr>
-      </w:pPr>
-    </w:p>
-    <w:p>
-      <w:pPr>
-        <w:rPr>
-          <w:rFonts w:asciiTheme="minorHAnsi" w:hAnsiTheme="minorHAnsi" w:cstheme="minorHAnsi"/>
-          <w:szCs w:val="24"/>
-        </w:rPr>
-      </w:pPr>
-    </w:p>
-    <w:p>
-      <w:pPr>
-        <w:rPr>
-          <w:rFonts w:asciiTheme="minorHAnsi" w:hAnsiTheme="minorHAnsi" w:cstheme="minorHAnsi"/>
-          <w:szCs w:val="24"/>
-        </w:rPr>
-      </w:pPr>
-    </w:p>
-    <w:p>
-      <w:pPr>
-        <w:rPr>
-          <w:rFonts w:asciiTheme="minorHAnsi" w:hAnsiTheme="minorHAnsi" w:cstheme="minorHAnsi"/>
-          <w:szCs w:val="24"/>
-        </w:rPr>
-      </w:pPr>
-    </w:p>
-    <w:p>
-      <w:pPr>
-        <w:rPr>
-          <w:rFonts w:asciiTheme="minorHAnsi" w:hAnsiTheme="minorHAnsi" w:cstheme="minorHAnsi"/>
-          <w:szCs w:val="24"/>
-        </w:rPr>
-      </w:pPr>
-    </w:p>
-    <w:p>
-      <w:pPr>
-        <w:rPr>
-          <w:rFonts w:asciiTheme="minorHAnsi" w:hAnsiTheme="minorHAnsi" w:cstheme="minorHAnsi"/>
-          <w:szCs w:val="24"/>
-        </w:rPr>
-      </w:pPr>
-    </w:p>
-    <w:p>
-      <w:pPr>
-        <w:rPr>
-          <w:rFonts w:asciiTheme="minorHAnsi" w:hAnsiTheme="minorHAnsi" w:cstheme="minorHAnsi"/>
-          <w:szCs w:val="24"/>
-        </w:rPr>
-      </w:pPr>
-    </w:p>
-    <w:p>
-      <w:pPr>
-        <w:rPr>
-          <w:rFonts w:asciiTheme="minorHAnsi" w:hAnsiTheme="minorHAnsi" w:cstheme="minorHAnsi"/>
-          <w:szCs w:val="24"/>
-        </w:rPr>
-      </w:pPr>
-    </w:p>
-    <w:p>
-      <w:pPr>
-        <w:rPr>
-          <w:rFonts w:asciiTheme="minorHAnsi" w:hAnsiTheme="minorHAnsi" w:cstheme="minorHAnsi"/>
-          <w:szCs w:val="24"/>
-        </w:rPr>
-      </w:pPr>
-    </w:p>
-    <w:p>
-      <w:pPr>
-        <w:rPr>
-          <w:rFonts w:asciiTheme="minorHAnsi" w:hAnsiTheme="minorHAnsi" w:cstheme="minorHAnsi"/>
-          <w:szCs w:val="24"/>
-        </w:rPr>
-      </w:pPr>
-    </w:p>
-    <w:p>
-      <w:pPr>
-        <w:rPr>
-          <w:rFonts w:asciiTheme="minorHAnsi" w:hAnsiTheme="minorHAnsi" w:cstheme="minorHAnsi"/>
-          <w:szCs w:val="24"/>
-        </w:rPr>
-      </w:pPr>
-    </w:p>
-    <w:p>
-      <w:pPr>
+        <w:ind w:firstLine="0"/>
         <w:rPr>
           <w:rFonts w:asciiTheme="minorHAnsi" w:hAnsiTheme="minorHAnsi" w:cstheme="minorHAnsi"/>
           <w:szCs w:val="24"/>
@@ -5363,6 +4941,7 @@
           <w:bCs/>
           <w:szCs w:val="24"/>
         </w:rPr>
+        <w:lastRenderedPageBreak/>
         <w:t>4 ROTAS DA APLICAÇÃO – BACK-END</w:t>
       </w:r>
     </w:p>
@@ -5378,23 +4957,17 @@
           <w:rFonts w:asciiTheme="minorHAnsi" w:hAnsiTheme="minorHAnsi" w:cstheme="minorHAnsi"/>
           <w:szCs w:val="24"/>
         </w:rPr>
-        <w:t xml:space="preserve">Explica o que é </w:t>
-      </w:r>
-      <w:proofErr w:type="gramStart"/>
-      <w:r>
-        <w:rPr>
-          <w:rFonts w:asciiTheme="minorHAnsi" w:hAnsiTheme="minorHAnsi" w:cstheme="minorHAnsi"/>
-          <w:szCs w:val="24"/>
-        </w:rPr>
-        <w:t>rota ,</w:t>
-      </w:r>
-      <w:proofErr w:type="gramEnd"/>
-      <w:r>
-        <w:rPr>
-          <w:rFonts w:asciiTheme="minorHAnsi" w:hAnsiTheme="minorHAnsi" w:cstheme="minorHAnsi"/>
-          <w:szCs w:val="24"/>
-        </w:rPr>
-        <w:t xml:space="preserve"> lembrando que nada nesse documento deve ser tratado como pergunta e resposta, cabe a contextualização ou o termo dissertação. </w:t>
+        <w:t xml:space="preserve">No projeto Bibliotech, as rotas desempenham um papel crucial ao estruturar e organizar a comunicação entre o front-end e o back-end, garantindo que cada funcionalidade seja acessada de forma clara e eficiente. Elas são responsáveis por definir os caminhos que a aplicação utiliza para processar as requisições dos usuários, </w:t>
+      </w:r>
+      <w:r>
+        <w:t>possibilitando ao servidor realizar tarefas como disponibilizar informações, registrar novos dados ou atualizar conteúdos no banco de dados</w:t>
+      </w:r>
+      <w:r>
+        <w:rPr>
+          <w:rFonts w:asciiTheme="minorHAnsi" w:hAnsiTheme="minorHAnsi" w:cstheme="minorHAnsi"/>
+          <w:szCs w:val="24"/>
+        </w:rPr>
+        <w:t>. Isso viabiliza operações essenciais para o funcionamento do sistema, como o cadastro de livros, a gestão de usuários e o controle de empréstimos, assegurando que todas as interações sejam tratadas de maneira precisa e fluida. Além disso, as rotas são fundamentais para manter a aplicação organizada, facilitando tanto a implementação quanto a manutenção do sistema, contribuindo para um desempenho robusto e alinhado com os objetivos do projeto.</w:t>
       </w:r>
     </w:p>
     <w:tbl>
@@ -5409,6 +4982,9 @@
         <w:gridCol w:w="3021"/>
       </w:tblGrid>
       <w:tr>
+        <w:trPr>
+          <w:trHeight w:val="452"/>
+        </w:trPr>
         <w:tc>
           <w:tcPr>
             <w:tcW w:w="3020" w:type="dxa"/>
@@ -5416,11 +4992,21 @@
           <w:p>
             <w:pPr>
               <w:ind w:firstLine="0"/>
+              <w:jc w:val="center"/>
               <w:rPr>
                 <w:rFonts w:asciiTheme="minorHAnsi" w:hAnsiTheme="minorHAnsi" w:cstheme="minorHAnsi"/>
+                <w:b/>
                 <w:szCs w:val="24"/>
               </w:rPr>
             </w:pPr>
+            <w:r>
+              <w:rPr>
+                <w:rFonts w:asciiTheme="minorHAnsi" w:hAnsiTheme="minorHAnsi" w:cstheme="minorHAnsi"/>
+                <w:b/>
+                <w:szCs w:val="24"/>
+              </w:rPr>
+              <w:t>Função</w:t>
+            </w:r>
           </w:p>
         </w:tc>
         <w:tc>
@@ -5430,11 +5016,21 @@
           <w:p>
             <w:pPr>
               <w:ind w:firstLine="0"/>
+              <w:jc w:val="center"/>
               <w:rPr>
                 <w:rFonts w:asciiTheme="minorHAnsi" w:hAnsiTheme="minorHAnsi" w:cstheme="minorHAnsi"/>
+                <w:b/>
                 <w:szCs w:val="24"/>
               </w:rPr>
             </w:pPr>
+            <w:r>
+              <w:rPr>
+                <w:rFonts w:asciiTheme="minorHAnsi" w:hAnsiTheme="minorHAnsi" w:cstheme="minorHAnsi"/>
+                <w:b/>
+                <w:szCs w:val="24"/>
+              </w:rPr>
+              <w:t>Método</w:t>
+            </w:r>
           </w:p>
         </w:tc>
         <w:tc>
@@ -5444,15 +5040,28 @@
           <w:p>
             <w:pPr>
               <w:ind w:firstLine="0"/>
+              <w:jc w:val="center"/>
               <w:rPr>
                 <w:rFonts w:asciiTheme="minorHAnsi" w:hAnsiTheme="minorHAnsi" w:cstheme="minorHAnsi"/>
+                <w:b/>
                 <w:szCs w:val="24"/>
               </w:rPr>
             </w:pPr>
+            <w:r>
+              <w:rPr>
+                <w:rFonts w:asciiTheme="minorHAnsi" w:hAnsiTheme="minorHAnsi" w:cstheme="minorHAnsi"/>
+                <w:b/>
+                <w:szCs w:val="24"/>
+              </w:rPr>
+              <w:t>Rota</w:t>
+            </w:r>
           </w:p>
         </w:tc>
       </w:tr>
       <w:tr>
+        <w:trPr>
+          <w:trHeight w:val="442"/>
+        </w:trPr>
         <w:tc>
           <w:tcPr>
             <w:tcW w:w="3020" w:type="dxa"/>
@@ -5460,11 +5069,19 @@
           <w:p>
             <w:pPr>
               <w:ind w:firstLine="0"/>
+              <w:jc w:val="center"/>
               <w:rPr>
                 <w:rFonts w:asciiTheme="minorHAnsi" w:hAnsiTheme="minorHAnsi" w:cstheme="minorHAnsi"/>
                 <w:szCs w:val="24"/>
               </w:rPr>
             </w:pPr>
+            <w:r>
+              <w:rPr>
+                <w:rFonts w:asciiTheme="minorHAnsi" w:hAnsiTheme="minorHAnsi" w:cstheme="minorHAnsi"/>
+                <w:szCs w:val="24"/>
+              </w:rPr>
+              <w:t>listagemAlunos</w:t>
+            </w:r>
           </w:p>
         </w:tc>
         <w:tc>
@@ -5474,11 +5091,19 @@
           <w:p>
             <w:pPr>
               <w:ind w:firstLine="0"/>
+              <w:jc w:val="center"/>
               <w:rPr>
                 <w:rFonts w:asciiTheme="minorHAnsi" w:hAnsiTheme="minorHAnsi" w:cstheme="minorHAnsi"/>
                 <w:szCs w:val="24"/>
               </w:rPr>
             </w:pPr>
+            <w:r>
+              <w:rPr>
+                <w:rFonts w:asciiTheme="minorHAnsi" w:hAnsiTheme="minorHAnsi" w:cstheme="minorHAnsi"/>
+                <w:szCs w:val="24"/>
+              </w:rPr>
+              <w:t>GET</w:t>
+            </w:r>
           </w:p>
         </w:tc>
         <w:tc>
@@ -5488,15 +5113,26 @@
           <w:p>
             <w:pPr>
               <w:ind w:firstLine="0"/>
+              <w:jc w:val="center"/>
               <w:rPr>
                 <w:rFonts w:asciiTheme="minorHAnsi" w:hAnsiTheme="minorHAnsi" w:cstheme="minorHAnsi"/>
                 <w:szCs w:val="24"/>
               </w:rPr>
             </w:pPr>
+            <w:r>
+              <w:rPr>
+                <w:rFonts w:asciiTheme="minorHAnsi" w:hAnsiTheme="minorHAnsi" w:cstheme="minorHAnsi"/>
+                <w:szCs w:val="24"/>
+              </w:rPr>
+              <w:t>/lista/alunos</w:t>
+            </w:r>
           </w:p>
         </w:tc>
       </w:tr>
       <w:tr>
+        <w:trPr>
+          <w:trHeight w:val="445"/>
+        </w:trPr>
         <w:tc>
           <w:tcPr>
             <w:tcW w:w="3020" w:type="dxa"/>
@@ -5504,11 +5140,19 @@
           <w:p>
             <w:pPr>
               <w:ind w:firstLine="0"/>
+              <w:jc w:val="center"/>
               <w:rPr>
                 <w:rFonts w:asciiTheme="minorHAnsi" w:hAnsiTheme="minorHAnsi" w:cstheme="minorHAnsi"/>
                 <w:szCs w:val="24"/>
               </w:rPr>
             </w:pPr>
+            <w:r>
+              <w:rPr>
+                <w:rFonts w:asciiTheme="minorHAnsi" w:hAnsiTheme="minorHAnsi" w:cstheme="minorHAnsi"/>
+                <w:szCs w:val="24"/>
+              </w:rPr>
+              <w:t>cadastroAluno</w:t>
+            </w:r>
           </w:p>
         </w:tc>
         <w:tc>
@@ -5518,11 +5162,19 @@
           <w:p>
             <w:pPr>
               <w:ind w:firstLine="0"/>
+              <w:jc w:val="center"/>
               <w:rPr>
                 <w:rFonts w:asciiTheme="minorHAnsi" w:hAnsiTheme="minorHAnsi" w:cstheme="minorHAnsi"/>
                 <w:szCs w:val="24"/>
               </w:rPr>
             </w:pPr>
+            <w:r>
+              <w:rPr>
+                <w:rFonts w:asciiTheme="minorHAnsi" w:hAnsiTheme="minorHAnsi" w:cstheme="minorHAnsi"/>
+                <w:szCs w:val="24"/>
+              </w:rPr>
+              <w:t>POST</w:t>
+            </w:r>
           </w:p>
         </w:tc>
         <w:tc>
@@ -5532,82 +5184,361 @@
           <w:p>
             <w:pPr>
               <w:ind w:firstLine="0"/>
+              <w:jc w:val="center"/>
               <w:rPr>
                 <w:rFonts w:asciiTheme="minorHAnsi" w:hAnsiTheme="minorHAnsi" w:cstheme="minorHAnsi"/>
                 <w:szCs w:val="24"/>
               </w:rPr>
             </w:pPr>
+            <w:r>
+              <w:rPr>
+                <w:rFonts w:asciiTheme="minorHAnsi" w:hAnsiTheme="minorHAnsi" w:cstheme="minorHAnsi"/>
+                <w:szCs w:val="24"/>
+              </w:rPr>
+              <w:t>/novo/aluno</w:t>
+            </w:r>
+          </w:p>
+        </w:tc>
+      </w:tr>
+      <w:tr>
+        <w:trPr>
+          <w:trHeight w:val="445"/>
+        </w:trPr>
+        <w:tc>
+          <w:tcPr>
+            <w:tcW w:w="3020" w:type="dxa"/>
+          </w:tcPr>
+          <w:p>
+            <w:pPr>
+              <w:ind w:firstLine="0"/>
+              <w:jc w:val="center"/>
+              <w:rPr>
+                <w:rFonts w:asciiTheme="minorHAnsi" w:hAnsiTheme="minorHAnsi" w:cstheme="minorHAnsi"/>
+                <w:szCs w:val="24"/>
+              </w:rPr>
+            </w:pPr>
+            <w:r>
+              <w:rPr>
+                <w:rFonts w:asciiTheme="minorHAnsi" w:hAnsiTheme="minorHAnsi" w:cstheme="minorHAnsi"/>
+                <w:szCs w:val="24"/>
+              </w:rPr>
+              <w:t>listagemLivros</w:t>
+            </w:r>
+          </w:p>
+        </w:tc>
+        <w:tc>
+          <w:tcPr>
+            <w:tcW w:w="3020" w:type="dxa"/>
+          </w:tcPr>
+          <w:p>
+            <w:pPr>
+              <w:ind w:firstLine="0"/>
+              <w:jc w:val="center"/>
+              <w:rPr>
+                <w:rFonts w:asciiTheme="minorHAnsi" w:hAnsiTheme="minorHAnsi" w:cstheme="minorHAnsi"/>
+                <w:szCs w:val="24"/>
+              </w:rPr>
+            </w:pPr>
+            <w:r>
+              <w:rPr>
+                <w:rFonts w:asciiTheme="minorHAnsi" w:hAnsiTheme="minorHAnsi" w:cstheme="minorHAnsi"/>
+                <w:szCs w:val="24"/>
+              </w:rPr>
+              <w:t>GET</w:t>
+            </w:r>
+          </w:p>
+        </w:tc>
+        <w:tc>
+          <w:tcPr>
+            <w:tcW w:w="3021" w:type="dxa"/>
+          </w:tcPr>
+          <w:p>
+            <w:pPr>
+              <w:ind w:firstLine="0"/>
+              <w:jc w:val="center"/>
+              <w:rPr>
+                <w:rFonts w:asciiTheme="minorHAnsi" w:hAnsiTheme="minorHAnsi" w:cstheme="minorHAnsi"/>
+                <w:szCs w:val="24"/>
+              </w:rPr>
+            </w:pPr>
+            <w:r>
+              <w:rPr>
+                <w:rFonts w:asciiTheme="minorHAnsi" w:hAnsiTheme="minorHAnsi" w:cstheme="minorHAnsi"/>
+                <w:szCs w:val="24"/>
+              </w:rPr>
+              <w:t>/lista/livros</w:t>
+            </w:r>
+          </w:p>
+        </w:tc>
+      </w:tr>
+      <w:tr>
+        <w:trPr>
+          <w:trHeight w:val="445"/>
+        </w:trPr>
+        <w:tc>
+          <w:tcPr>
+            <w:tcW w:w="3020" w:type="dxa"/>
+          </w:tcPr>
+          <w:p>
+            <w:pPr>
+              <w:ind w:firstLine="0"/>
+              <w:jc w:val="center"/>
+              <w:rPr>
+                <w:rFonts w:asciiTheme="minorHAnsi" w:hAnsiTheme="minorHAnsi" w:cstheme="minorHAnsi"/>
+                <w:szCs w:val="24"/>
+              </w:rPr>
+            </w:pPr>
+            <w:r>
+              <w:rPr>
+                <w:rFonts w:asciiTheme="minorHAnsi" w:hAnsiTheme="minorHAnsi" w:cstheme="minorHAnsi"/>
+                <w:szCs w:val="24"/>
+              </w:rPr>
+              <w:t>cadastroLivro</w:t>
+            </w:r>
+          </w:p>
+        </w:tc>
+        <w:tc>
+          <w:tcPr>
+            <w:tcW w:w="3020" w:type="dxa"/>
+          </w:tcPr>
+          <w:p>
+            <w:pPr>
+              <w:ind w:firstLine="0"/>
+              <w:jc w:val="center"/>
+              <w:rPr>
+                <w:rFonts w:asciiTheme="minorHAnsi" w:hAnsiTheme="minorHAnsi" w:cstheme="minorHAnsi"/>
+                <w:szCs w:val="24"/>
+              </w:rPr>
+            </w:pPr>
+            <w:r>
+              <w:rPr>
+                <w:rFonts w:asciiTheme="minorHAnsi" w:hAnsiTheme="minorHAnsi" w:cstheme="minorHAnsi"/>
+                <w:szCs w:val="24"/>
+              </w:rPr>
+              <w:t>POST</w:t>
+            </w:r>
+          </w:p>
+        </w:tc>
+        <w:tc>
+          <w:tcPr>
+            <w:tcW w:w="3021" w:type="dxa"/>
+          </w:tcPr>
+          <w:p>
+            <w:pPr>
+              <w:ind w:firstLine="0"/>
+              <w:jc w:val="center"/>
+              <w:rPr>
+                <w:rFonts w:asciiTheme="minorHAnsi" w:hAnsiTheme="minorHAnsi" w:cstheme="minorHAnsi"/>
+                <w:szCs w:val="24"/>
+              </w:rPr>
+            </w:pPr>
+            <w:r>
+              <w:rPr>
+                <w:rFonts w:asciiTheme="minorHAnsi" w:hAnsiTheme="minorHAnsi" w:cstheme="minorHAnsi"/>
+                <w:szCs w:val="24"/>
+              </w:rPr>
+              <w:t>/novo/livro</w:t>
+            </w:r>
+          </w:p>
+        </w:tc>
+      </w:tr>
+      <w:tr>
+        <w:trPr>
+          <w:trHeight w:val="445"/>
+        </w:trPr>
+        <w:tc>
+          <w:tcPr>
+            <w:tcW w:w="3020" w:type="dxa"/>
+          </w:tcPr>
+          <w:p>
+            <w:pPr>
+              <w:ind w:firstLine="0"/>
+              <w:jc w:val="center"/>
+              <w:rPr>
+                <w:rFonts w:asciiTheme="minorHAnsi" w:hAnsiTheme="minorHAnsi" w:cstheme="minorHAnsi"/>
+                <w:szCs w:val="24"/>
+              </w:rPr>
+            </w:pPr>
+            <w:r>
+              <w:rPr>
+                <w:rFonts w:asciiTheme="minorHAnsi" w:hAnsiTheme="minorHAnsi" w:cstheme="minorHAnsi"/>
+                <w:szCs w:val="24"/>
+              </w:rPr>
+              <w:t>listagemEmprestimos</w:t>
+            </w:r>
+          </w:p>
+        </w:tc>
+        <w:tc>
+          <w:tcPr>
+            <w:tcW w:w="3020" w:type="dxa"/>
+          </w:tcPr>
+          <w:p>
+            <w:pPr>
+              <w:ind w:firstLine="0"/>
+              <w:jc w:val="center"/>
+              <w:rPr>
+                <w:rFonts w:asciiTheme="minorHAnsi" w:hAnsiTheme="minorHAnsi" w:cstheme="minorHAnsi"/>
+                <w:szCs w:val="24"/>
+              </w:rPr>
+            </w:pPr>
+            <w:r>
+              <w:rPr>
+                <w:rFonts w:asciiTheme="minorHAnsi" w:hAnsiTheme="minorHAnsi" w:cstheme="minorHAnsi"/>
+                <w:szCs w:val="24"/>
+              </w:rPr>
+              <w:t>GET</w:t>
+            </w:r>
+          </w:p>
+        </w:tc>
+        <w:tc>
+          <w:tcPr>
+            <w:tcW w:w="3021" w:type="dxa"/>
+          </w:tcPr>
+          <w:p>
+            <w:pPr>
+              <w:keepNext/>
+              <w:ind w:firstLine="0"/>
+              <w:jc w:val="center"/>
+              <w:rPr>
+                <w:rFonts w:asciiTheme="minorHAnsi" w:hAnsiTheme="minorHAnsi" w:cstheme="minorHAnsi"/>
+                <w:szCs w:val="24"/>
+              </w:rPr>
+            </w:pPr>
+            <w:r>
+              <w:rPr>
+                <w:rFonts w:asciiTheme="minorHAnsi" w:hAnsiTheme="minorHAnsi" w:cstheme="minorHAnsi"/>
+                <w:szCs w:val="24"/>
+              </w:rPr>
+              <w:t>/lista/emprestimos</w:t>
+            </w:r>
           </w:p>
         </w:tc>
       </w:tr>
     </w:tbl>
     <w:p>
       <w:pPr>
-        <w:rPr>
-          <w:rFonts w:asciiTheme="minorHAnsi" w:hAnsiTheme="minorHAnsi" w:cstheme="minorHAnsi"/>
-          <w:szCs w:val="24"/>
-        </w:rPr>
-      </w:pPr>
-    </w:p>
-    <w:p>
-      <w:pPr>
-        <w:rPr>
-          <w:rFonts w:asciiTheme="minorHAnsi" w:hAnsiTheme="minorHAnsi" w:cstheme="minorHAnsi"/>
-          <w:szCs w:val="24"/>
-        </w:rPr>
-      </w:pPr>
-    </w:p>
-    <w:p>
-      <w:pPr>
-        <w:rPr>
-          <w:rFonts w:asciiTheme="minorHAnsi" w:hAnsiTheme="minorHAnsi" w:cstheme="minorHAnsi"/>
-          <w:szCs w:val="24"/>
-        </w:rPr>
-      </w:pPr>
-    </w:p>
-    <w:p>
-      <w:pPr>
-        <w:rPr>
-          <w:rFonts w:asciiTheme="minorHAnsi" w:hAnsiTheme="minorHAnsi" w:cstheme="minorHAnsi"/>
-          <w:szCs w:val="24"/>
-        </w:rPr>
-      </w:pPr>
-    </w:p>
-    <w:p>
-      <w:pPr>
-        <w:rPr>
-          <w:rFonts w:asciiTheme="minorHAnsi" w:hAnsiTheme="minorHAnsi" w:cstheme="minorHAnsi"/>
-          <w:szCs w:val="24"/>
-        </w:rPr>
-      </w:pPr>
-    </w:p>
-    <w:p>
-      <w:pPr>
-        <w:rPr>
-          <w:rFonts w:asciiTheme="minorHAnsi" w:hAnsiTheme="minorHAnsi" w:cstheme="minorHAnsi"/>
-          <w:szCs w:val="24"/>
-        </w:rPr>
-      </w:pPr>
-    </w:p>
-    <w:p>
-      <w:pPr>
-        <w:rPr>
-          <w:rFonts w:asciiTheme="minorHAnsi" w:hAnsiTheme="minorHAnsi" w:cstheme="minorHAnsi"/>
-          <w:szCs w:val="24"/>
-        </w:rPr>
-      </w:pPr>
-    </w:p>
-    <w:p>
-      <w:pPr>
-        <w:rPr>
-          <w:rFonts w:asciiTheme="minorHAnsi" w:hAnsiTheme="minorHAnsi" w:cstheme="minorHAnsi"/>
-          <w:szCs w:val="24"/>
-        </w:rPr>
-      </w:pPr>
-    </w:p>
-    <w:p>
-      <w:pPr>
-        <w:ind w:firstLine="0"/>
+        <w:pStyle w:val="Legenda"/>
+        <w:jc w:val="center"/>
+        <w:rPr>
+          <w:rFonts w:asciiTheme="minorHAnsi" w:hAnsiTheme="minorHAnsi" w:cstheme="minorHAnsi"/>
+          <w:szCs w:val="24"/>
+        </w:rPr>
+      </w:pPr>
+      <w:r>
+        <w:t xml:space="preserve">Tabela </w:t>
+      </w:r>
+      <w:r>
+        <w:fldChar w:fldCharType="begin"/>
+      </w:r>
+      <w:r>
+        <w:instrText xml:space="preserve"> SEQ Tabela \* ARABIC </w:instrText>
+      </w:r>
+      <w:r>
+        <w:fldChar w:fldCharType="separate"/>
+      </w:r>
+      <w:r>
+        <w:rPr>
+          <w:noProof/>
+        </w:rPr>
+        <w:t>2</w:t>
+      </w:r>
+      <w:r>
+        <w:fldChar w:fldCharType="end"/>
+      </w:r>
+      <w:r>
+        <w:t xml:space="preserve"> - Rotas de aplicação</w:t>
+      </w:r>
+    </w:p>
+    <w:p>
+      <w:pPr>
+        <w:rPr>
+          <w:rFonts w:asciiTheme="minorHAnsi" w:hAnsiTheme="minorHAnsi" w:cstheme="minorHAnsi"/>
+          <w:szCs w:val="24"/>
+        </w:rPr>
+      </w:pPr>
+    </w:p>
+    <w:p>
+      <w:pPr>
+        <w:rPr>
+          <w:rFonts w:asciiTheme="minorHAnsi" w:hAnsiTheme="minorHAnsi" w:cstheme="minorHAnsi"/>
+          <w:szCs w:val="24"/>
+        </w:rPr>
+      </w:pPr>
+    </w:p>
+    <w:p>
+      <w:pPr>
+        <w:rPr>
+          <w:rFonts w:asciiTheme="minorHAnsi" w:hAnsiTheme="minorHAnsi" w:cstheme="minorHAnsi"/>
+          <w:szCs w:val="24"/>
+        </w:rPr>
+      </w:pPr>
+    </w:p>
+    <w:p>
+      <w:pPr>
+        <w:rPr>
+          <w:rFonts w:asciiTheme="minorHAnsi" w:hAnsiTheme="minorHAnsi" w:cstheme="minorHAnsi"/>
+          <w:szCs w:val="24"/>
+        </w:rPr>
+      </w:pPr>
+    </w:p>
+    <w:p>
+      <w:pPr>
+        <w:rPr>
+          <w:rFonts w:asciiTheme="minorHAnsi" w:hAnsiTheme="minorHAnsi" w:cstheme="minorHAnsi"/>
+          <w:szCs w:val="24"/>
+        </w:rPr>
+      </w:pPr>
+    </w:p>
+    <w:p>
+      <w:pPr>
+        <w:rPr>
+          <w:rFonts w:asciiTheme="minorHAnsi" w:hAnsiTheme="minorHAnsi" w:cstheme="minorHAnsi"/>
+          <w:szCs w:val="24"/>
+        </w:rPr>
+      </w:pPr>
+    </w:p>
+    <w:p>
+      <w:pPr>
+        <w:rPr>
+          <w:rFonts w:asciiTheme="minorHAnsi" w:hAnsiTheme="minorHAnsi" w:cstheme="minorHAnsi"/>
+          <w:szCs w:val="24"/>
+        </w:rPr>
+      </w:pPr>
+    </w:p>
+    <w:p>
+      <w:pPr>
+        <w:rPr>
+          <w:rFonts w:asciiTheme="minorHAnsi" w:hAnsiTheme="minorHAnsi" w:cstheme="minorHAnsi"/>
+          <w:szCs w:val="24"/>
+        </w:rPr>
+      </w:pPr>
+    </w:p>
+    <w:p>
+      <w:pPr>
+        <w:rPr>
+          <w:rFonts w:asciiTheme="minorHAnsi" w:hAnsiTheme="minorHAnsi" w:cstheme="minorHAnsi"/>
+          <w:szCs w:val="24"/>
+        </w:rPr>
+      </w:pPr>
+    </w:p>
+    <w:p>
+      <w:pPr>
+        <w:rPr>
+          <w:rFonts w:asciiTheme="minorHAnsi" w:hAnsiTheme="minorHAnsi" w:cstheme="minorHAnsi"/>
+          <w:szCs w:val="24"/>
+        </w:rPr>
+      </w:pPr>
+    </w:p>
+    <w:p>
+      <w:pPr>
+        <w:rPr>
+          <w:rFonts w:asciiTheme="minorHAnsi" w:hAnsiTheme="minorHAnsi" w:cstheme="minorHAnsi"/>
+          <w:szCs w:val="24"/>
+        </w:rPr>
+      </w:pPr>
+    </w:p>
+    <w:p>
+      <w:pPr>
         <w:rPr>
           <w:rFonts w:asciiTheme="minorHAnsi" w:hAnsiTheme="minorHAnsi" w:cstheme="minorHAnsi"/>
           <w:szCs w:val="24"/>
@@ -5708,39 +5639,13 @@
           <w:rFonts w:asciiTheme="minorHAnsi" w:hAnsiTheme="minorHAnsi" w:cstheme="minorHAnsi"/>
           <w:szCs w:val="24"/>
         </w:rPr>
-        <w:t xml:space="preserve">A paleta de cores selecionada para a interface do </w:t>
-      </w:r>
-      <w:proofErr w:type="spellStart"/>
-      <w:r>
-        <w:rPr>
-          <w:rFonts w:asciiTheme="minorHAnsi" w:hAnsiTheme="minorHAnsi" w:cstheme="minorHAnsi"/>
-          <w:szCs w:val="24"/>
-        </w:rPr>
-        <w:t>Bibliotech</w:t>
-      </w:r>
-      <w:proofErr w:type="spellEnd"/>
-      <w:r>
-        <w:rPr>
-          <w:rFonts w:asciiTheme="minorHAnsi" w:hAnsiTheme="minorHAnsi" w:cstheme="minorHAnsi"/>
-          <w:szCs w:val="24"/>
-        </w:rPr>
-        <w:t xml:space="preserve"> proporciona um sentimento de acolhimento, tranquilidade e harmonia, ideal para o cenário de uma biblioteca. O tom escuro do Marrom transmite uma sensação de estabilidade e tradição, fazendo referência a materiais como a madeira, o que favorece um ambiente acolhedor e seguro. O rosa claro proporciona suavidade e calor, estabelecendo um ambiente sereno e receptivo, perfeito para leitura e foco. Os tons neutros de cinza claro e cinza muito claro finalizam a paleta, oferecendo uma atmosfera elegante e ordenada que contribui para realçar os conteúdos sem gerar distrações visuais. Esta fusão equilibrada entre tradição e modernidade resulta em um ambiente convidativo e balanceado, ideal para os frequentadores da biblioteca.</w:t>
-      </w:r>
-    </w:p>
-    <w:p>
-      <w:pPr>
-        <w:rPr>
-          <w:rFonts w:asciiTheme="minorHAnsi" w:hAnsiTheme="minorHAnsi" w:cstheme="minorHAnsi"/>
-          <w:szCs w:val="24"/>
-        </w:rPr>
-      </w:pPr>
-    </w:p>
-    <w:p>
-      <w:pPr>
-        <w:rPr>
-          <w:rFonts w:asciiTheme="minorHAnsi" w:hAnsiTheme="minorHAnsi" w:cstheme="minorHAnsi"/>
-          <w:szCs w:val="24"/>
-        </w:rPr>
+        <w:t>A paleta de cores selecionada para a interface do Bibliotech proporciona um sentimento de acolhimento, tranquilidade e harmonia, ideal para o cenário de uma biblioteca. O tom escuro do Marrom transmite uma sensação de estabilidade e tradição, fazendo referência a materiais como a madeira, o que favorece um ambiente acolhedor e seguro. O rosa claro proporciona suavidade e calor, estabelecendo um ambiente sereno e receptivo, perfeito para leitura e foco. Os tons neutros de cinza claro e cinza muito claro finalizam a paleta, oferecendo uma atmosfera elegante e ordenada que contribui para realçar os conteúdos sem gerar distrações visuais. Esta fusão equilibrada entre tradição e modernidade resulta em um ambiente convidativo e balanceado, ideal para os frequentadores da biblioteca.</w:t>
+      </w:r>
+    </w:p>
+    <w:p>
+      <w:pPr>
+        <w:keepNext/>
+        <w:jc w:val="center"/>
       </w:pPr>
       <w:r>
         <w:rPr>
@@ -5794,6 +5699,40 @@
     </w:p>
     <w:p>
       <w:pPr>
+        <w:pStyle w:val="Legenda"/>
+        <w:jc w:val="center"/>
+        <w:rPr>
+          <w:rFonts w:asciiTheme="minorHAnsi" w:hAnsiTheme="minorHAnsi" w:cstheme="minorHAnsi"/>
+          <w:szCs w:val="24"/>
+        </w:rPr>
+      </w:pPr>
+      <w:r>
+        <w:t xml:space="preserve">Tabela </w:t>
+      </w:r>
+      <w:r>
+        <w:fldChar w:fldCharType="begin"/>
+      </w:r>
+      <w:r>
+        <w:instrText xml:space="preserve"> SEQ Tabela \* ARABIC </w:instrText>
+      </w:r>
+      <w:r>
+        <w:fldChar w:fldCharType="separate"/>
+      </w:r>
+      <w:r>
+        <w:rPr>
+          <w:noProof/>
+        </w:rPr>
+        <w:t>3</w:t>
+      </w:r>
+      <w:r>
+        <w:fldChar w:fldCharType="end"/>
+      </w:r>
+      <w:r>
+        <w:t xml:space="preserve"> - Paleta de cores</w:t>
+      </w:r>
+    </w:p>
+    <w:p>
+      <w:pPr>
         <w:rPr>
           <w:rFonts w:asciiTheme="minorHAnsi" w:hAnsiTheme="minorHAnsi" w:cstheme="minorHAnsi"/>
           <w:szCs w:val="24"/>
@@ -5930,31 +5869,31 @@
           <w:szCs w:val="24"/>
         </w:rPr>
         <w:t>(217, 217, 217)</w:t>
-      </w:r>
-    </w:p>
-    <w:p>
-      <w:pPr>
-        <w:rPr>
-          <w:rFonts w:asciiTheme="minorHAnsi" w:hAnsiTheme="minorHAnsi" w:cstheme="minorHAnsi"/>
-          <w:szCs w:val="24"/>
-        </w:rPr>
-      </w:pPr>
-      <w:r>
-        <w:rPr>
-          <w:rFonts w:asciiTheme="minorHAnsi" w:hAnsiTheme="minorHAnsi" w:cstheme="minorHAnsi"/>
-          <w:szCs w:val="24"/>
-        </w:rPr>
-        <w:t>#EFEFEF (cinza muito claro) – RGB</w:t>
-      </w:r>
-      <w:r>
-        <w:rPr>
-          <w:rFonts w:asciiTheme="minorHAnsi" w:hAnsiTheme="minorHAnsi" w:cstheme="minorHAnsi"/>
-          <w:szCs w:val="24"/>
-        </w:rPr>
-        <w:t xml:space="preserve"> </w:t>
       </w:r>
       <w:bookmarkStart w:id="0" w:name="_GoBack"/>
       <w:bookmarkEnd w:id="0"/>
+    </w:p>
+    <w:p>
+      <w:pPr>
+        <w:rPr>
+          <w:rFonts w:asciiTheme="minorHAnsi" w:hAnsiTheme="minorHAnsi" w:cstheme="minorHAnsi"/>
+          <w:szCs w:val="24"/>
+        </w:rPr>
+      </w:pPr>
+      <w:r>
+        <w:rPr>
+          <w:rFonts w:asciiTheme="minorHAnsi" w:hAnsiTheme="minorHAnsi" w:cstheme="minorHAnsi"/>
+          <w:szCs w:val="24"/>
+        </w:rPr>
+        <w:t>#EFEFEF (cinza muito claro) – RGB</w:t>
+      </w:r>
+      <w:r>
+        <w:rPr>
+          <w:rFonts w:asciiTheme="minorHAnsi" w:hAnsiTheme="minorHAnsi" w:cstheme="minorHAnsi"/>
+          <w:szCs w:val="24"/>
+        </w:rPr>
+        <w:t xml:space="preserve"> </w:t>
+      </w:r>
       <w:r>
         <w:rPr>
           <w:rFonts w:asciiTheme="minorHAnsi" w:hAnsiTheme="minorHAnsi" w:cstheme="minorHAnsi"/>
@@ -6212,11 +6151,20 @@
           <w:szCs w:val="24"/>
         </w:rPr>
       </w:pPr>
-      <w:r>
-        <w:rPr>
-          <w:rFonts w:asciiTheme="minorHAnsi" w:hAnsiTheme="minorHAnsi" w:cstheme="minorHAnsi"/>
-          <w:szCs w:val="24"/>
-        </w:rPr>
+    </w:p>
+    <w:p>
+      <w:pPr>
+        <w:rPr>
+          <w:rFonts w:asciiTheme="minorHAnsi" w:hAnsiTheme="minorHAnsi" w:cstheme="minorHAnsi"/>
+          <w:szCs w:val="24"/>
+        </w:rPr>
+      </w:pPr>
+      <w:r>
+        <w:rPr>
+          <w:rFonts w:asciiTheme="minorHAnsi" w:hAnsiTheme="minorHAnsi" w:cstheme="minorHAnsi"/>
+          <w:szCs w:val="24"/>
+        </w:rPr>
+        <w:lastRenderedPageBreak/>
         <w:t>BIBLIOGRAFIA</w:t>
       </w:r>
     </w:p>
@@ -11056,7 +11004,7 @@
 </file>
 
 <file path=customXml/itemProps1.xml><?xml version="1.0" encoding="utf-8"?>
-<ds:datastoreItem xmlns:ds="http://schemas.openxmlformats.org/officeDocument/2006/customXml" ds:itemID="{51617D45-D3E8-4C31-97A0-0F5E88F85B53}">
+<ds:datastoreItem xmlns:ds="http://schemas.openxmlformats.org/officeDocument/2006/customXml" ds:itemID="{D385D467-79CF-4563-8557-D654B83AB4CB}">
   <ds:schemaRefs>
     <ds:schemaRef ds:uri="http://schemas.openxmlformats.org/officeDocument/2006/bibliography"/>
   </ds:schemaRefs>

</xml_diff>

<commit_message>
Corrigindo erro no docs
</commit_message>
<xml_diff>
--- a/docs/PROJETO GB - Bibliotech.docx
+++ b/docs/PROJETO GB - Bibliotech.docx
@@ -4799,27 +4799,14 @@
       <w:r>
         <w:t xml:space="preserve">Figura </w:t>
       </w:r>
-      <w:r>
-        <w:fldChar w:fldCharType="begin"/>
-      </w:r>
-      <w:r>
-        <w:instrText xml:space="preserve"> SEQ Figura \* ARABIC </w:instrText>
-      </w:r>
-      <w:r>
-        <w:fldChar w:fldCharType="separate"/>
-      </w:r>
-      <w:r>
-        <w:rPr>
-          <w:noProof/>
-        </w:rPr>
-        <w:t>1</w:t>
-      </w:r>
-      <w:r>
-        <w:rPr>
-          <w:noProof/>
-        </w:rPr>
-        <w:fldChar w:fldCharType="end"/>
-      </w:r>
+      <w:fldSimple w:instr=" SEQ Figura \* ARABIC ">
+        <w:r>
+          <w:rPr>
+            <w:noProof/>
+          </w:rPr>
+          <w:t>1</w:t>
+        </w:r>
+      </w:fldSimple>
       <w:r>
         <w:t xml:space="preserve"> - Diagrama de Classes Bibliotech</w:t>
       </w:r>
@@ -4891,27 +4878,14 @@
       <w:r>
         <w:t xml:space="preserve">Figura </w:t>
       </w:r>
-      <w:r>
-        <w:fldChar w:fldCharType="begin"/>
-      </w:r>
-      <w:r>
-        <w:instrText xml:space="preserve"> SEQ Figura \* ARABIC </w:instrText>
-      </w:r>
-      <w:r>
-        <w:fldChar w:fldCharType="separate"/>
-      </w:r>
-      <w:r>
-        <w:rPr>
-          <w:noProof/>
-        </w:rPr>
-        <w:t>2</w:t>
-      </w:r>
-      <w:r>
-        <w:rPr>
-          <w:noProof/>
-        </w:rPr>
-        <w:fldChar w:fldCharType="end"/>
-      </w:r>
+      <w:fldSimple w:instr=" SEQ Figura \* ARABIC ">
+        <w:r>
+          <w:rPr>
+            <w:noProof/>
+          </w:rPr>
+          <w:t>2</w:t>
+        </w:r>
+      </w:fldSimple>
       <w:r>
         <w:t xml:space="preserve"> - DER Bibliotech</w:t>
       </w:r>
@@ -5427,24 +5401,14 @@
       <w:r>
         <w:t xml:space="preserve">Tabela </w:t>
       </w:r>
-      <w:r>
-        <w:fldChar w:fldCharType="begin"/>
-      </w:r>
-      <w:r>
-        <w:instrText xml:space="preserve"> SEQ Tabela \* ARABIC </w:instrText>
-      </w:r>
-      <w:r>
-        <w:fldChar w:fldCharType="separate"/>
-      </w:r>
-      <w:r>
-        <w:rPr>
-          <w:noProof/>
-        </w:rPr>
-        <w:t>2</w:t>
-      </w:r>
-      <w:r>
-        <w:fldChar w:fldCharType="end"/>
-      </w:r>
+      <w:fldSimple w:instr=" SEQ Tabela \* ARABIC ">
+        <w:r>
+          <w:rPr>
+            <w:noProof/>
+          </w:rPr>
+          <w:t>2</w:t>
+        </w:r>
+      </w:fldSimple>
       <w:r>
         <w:t xml:space="preserve"> - Rotas de aplicação</w:t>
       </w:r>
@@ -5624,7 +5588,15 @@
           <w:b/>
           <w:szCs w:val="24"/>
         </w:rPr>
-        <w:t>5.2 Paleta de Cores</w:t>
+        <w:t>5.1</w:t>
+      </w:r>
+      <w:r>
+        <w:rPr>
+          <w:rFonts w:asciiTheme="minorHAnsi" w:hAnsiTheme="minorHAnsi" w:cstheme="minorHAnsi"/>
+          <w:b/>
+          <w:szCs w:val="24"/>
+        </w:rPr>
+        <w:t xml:space="preserve"> Paleta de Cores</w:t>
       </w:r>
     </w:p>
     <w:p>
@@ -5709,24 +5681,14 @@
       <w:r>
         <w:t xml:space="preserve">Tabela </w:t>
       </w:r>
-      <w:r>
-        <w:fldChar w:fldCharType="begin"/>
-      </w:r>
-      <w:r>
-        <w:instrText xml:space="preserve"> SEQ Tabela \* ARABIC </w:instrText>
-      </w:r>
-      <w:r>
-        <w:fldChar w:fldCharType="separate"/>
-      </w:r>
-      <w:r>
-        <w:rPr>
-          <w:noProof/>
-        </w:rPr>
-        <w:t>3</w:t>
-      </w:r>
-      <w:r>
-        <w:fldChar w:fldCharType="end"/>
-      </w:r>
+      <w:fldSimple w:instr=" SEQ Tabela \* ARABIC ">
+        <w:r>
+          <w:rPr>
+            <w:noProof/>
+          </w:rPr>
+          <w:t>3</w:t>
+        </w:r>
+      </w:fldSimple>
       <w:r>
         <w:t xml:space="preserve"> - Paleta de cores</w:t>
       </w:r>
@@ -5869,62 +5831,70 @@
           <w:szCs w:val="24"/>
         </w:rPr>
         <w:t>(217, 217, 217)</w:t>
+      </w:r>
+    </w:p>
+    <w:p>
+      <w:pPr>
+        <w:rPr>
+          <w:rFonts w:asciiTheme="minorHAnsi" w:hAnsiTheme="minorHAnsi" w:cstheme="minorHAnsi"/>
+          <w:szCs w:val="24"/>
+        </w:rPr>
+      </w:pPr>
+      <w:r>
+        <w:rPr>
+          <w:rFonts w:asciiTheme="minorHAnsi" w:hAnsiTheme="minorHAnsi" w:cstheme="minorHAnsi"/>
+          <w:szCs w:val="24"/>
+        </w:rPr>
+        <w:t>#EFEFEF (cinza muito claro) – RGB</w:t>
+      </w:r>
+      <w:r>
+        <w:rPr>
+          <w:rFonts w:asciiTheme="minorHAnsi" w:hAnsiTheme="minorHAnsi" w:cstheme="minorHAnsi"/>
+          <w:szCs w:val="24"/>
+        </w:rPr>
+        <w:t xml:space="preserve"> </w:t>
+      </w:r>
+      <w:r>
+        <w:rPr>
+          <w:rFonts w:asciiTheme="minorHAnsi" w:hAnsiTheme="minorHAnsi" w:cstheme="minorHAnsi"/>
+          <w:szCs w:val="24"/>
+        </w:rPr>
+        <w:t>(239, 239, 239)</w:t>
+      </w:r>
+    </w:p>
+    <w:p>
+      <w:pPr>
+        <w:rPr>
+          <w:rFonts w:asciiTheme="minorHAnsi" w:hAnsiTheme="minorHAnsi" w:cstheme="minorHAnsi"/>
+          <w:szCs w:val="24"/>
+        </w:rPr>
+      </w:pPr>
+    </w:p>
+    <w:p>
+      <w:pPr>
+        <w:rPr>
+          <w:rFonts w:asciiTheme="minorHAnsi" w:hAnsiTheme="minorHAnsi" w:cstheme="minorHAnsi"/>
+          <w:b/>
+          <w:szCs w:val="24"/>
+        </w:rPr>
+      </w:pPr>
+      <w:r>
+        <w:rPr>
+          <w:rFonts w:asciiTheme="minorHAnsi" w:hAnsiTheme="minorHAnsi" w:cstheme="minorHAnsi"/>
+          <w:b/>
+          <w:szCs w:val="24"/>
+        </w:rPr>
+        <w:t>5.2</w:t>
       </w:r>
       <w:bookmarkStart w:id="0" w:name="_GoBack"/>
       <w:bookmarkEnd w:id="0"/>
-    </w:p>
-    <w:p>
-      <w:pPr>
-        <w:rPr>
-          <w:rFonts w:asciiTheme="minorHAnsi" w:hAnsiTheme="minorHAnsi" w:cstheme="minorHAnsi"/>
-          <w:szCs w:val="24"/>
-        </w:rPr>
-      </w:pPr>
-      <w:r>
-        <w:rPr>
-          <w:rFonts w:asciiTheme="minorHAnsi" w:hAnsiTheme="minorHAnsi" w:cstheme="minorHAnsi"/>
-          <w:szCs w:val="24"/>
-        </w:rPr>
-        <w:t>#EFEFEF (cinza muito claro) – RGB</w:t>
-      </w:r>
-      <w:r>
-        <w:rPr>
-          <w:rFonts w:asciiTheme="minorHAnsi" w:hAnsiTheme="minorHAnsi" w:cstheme="minorHAnsi"/>
+      <w:r>
+        <w:rPr>
+          <w:rFonts w:asciiTheme="minorHAnsi" w:hAnsiTheme="minorHAnsi" w:cstheme="minorHAnsi"/>
+          <w:b/>
           <w:szCs w:val="24"/>
         </w:rPr>
         <w:t xml:space="preserve"> </w:t>
-      </w:r>
-      <w:r>
-        <w:rPr>
-          <w:rFonts w:asciiTheme="minorHAnsi" w:hAnsiTheme="minorHAnsi" w:cstheme="minorHAnsi"/>
-          <w:szCs w:val="24"/>
-        </w:rPr>
-        <w:t>(239, 239, 239)</w:t>
-      </w:r>
-    </w:p>
-    <w:p>
-      <w:pPr>
-        <w:rPr>
-          <w:rFonts w:asciiTheme="minorHAnsi" w:hAnsiTheme="minorHAnsi" w:cstheme="minorHAnsi"/>
-          <w:szCs w:val="24"/>
-        </w:rPr>
-      </w:pPr>
-    </w:p>
-    <w:p>
-      <w:pPr>
-        <w:rPr>
-          <w:rFonts w:asciiTheme="minorHAnsi" w:hAnsiTheme="minorHAnsi" w:cstheme="minorHAnsi"/>
-          <w:b/>
-          <w:szCs w:val="24"/>
-        </w:rPr>
-      </w:pPr>
-      <w:r>
-        <w:rPr>
-          <w:rFonts w:asciiTheme="minorHAnsi" w:hAnsiTheme="minorHAnsi" w:cstheme="minorHAnsi"/>
-          <w:b/>
-          <w:szCs w:val="24"/>
-        </w:rPr>
-        <w:t xml:space="preserve">5.3 </w:t>
       </w:r>
       <w:proofErr w:type="spellStart"/>
       <w:r>
@@ -11004,7 +10974,7 @@
 </file>
 
 <file path=customXml/itemProps1.xml><?xml version="1.0" encoding="utf-8"?>
-<ds:datastoreItem xmlns:ds="http://schemas.openxmlformats.org/officeDocument/2006/customXml" ds:itemID="{D385D467-79CF-4563-8557-D654B83AB4CB}">
+<ds:datastoreItem xmlns:ds="http://schemas.openxmlformats.org/officeDocument/2006/customXml" ds:itemID="{5C9F790E-265F-493C-97AF-15C3BFBB292A}">
   <ds:schemaRefs>
     <ds:schemaRef ds:uri="http://schemas.openxmlformats.org/officeDocument/2006/bibliography"/>
   </ds:schemaRefs>

</xml_diff>

<commit_message>
Arrumando as rotas no docs e modificando emprestimos para aparecer o nome do livroe aluno
</commit_message>
<xml_diff>
--- a/docs/PROJETO GB - Bibliotech.docx
+++ b/docs/PROJETO GB - Bibliotech.docx
@@ -4799,14 +4799,27 @@
       <w:r>
         <w:t xml:space="preserve">Figura </w:t>
       </w:r>
-      <w:fldSimple w:instr=" SEQ Figura \* ARABIC ">
-        <w:r>
-          <w:rPr>
-            <w:noProof/>
-          </w:rPr>
-          <w:t>1</w:t>
-        </w:r>
-      </w:fldSimple>
+      <w:r>
+        <w:fldChar w:fldCharType="begin"/>
+      </w:r>
+      <w:r>
+        <w:instrText xml:space="preserve"> SEQ Figura \* ARABIC </w:instrText>
+      </w:r>
+      <w:r>
+        <w:fldChar w:fldCharType="separate"/>
+      </w:r>
+      <w:r>
+        <w:rPr>
+          <w:noProof/>
+        </w:rPr>
+        <w:t>1</w:t>
+      </w:r>
+      <w:r>
+        <w:rPr>
+          <w:noProof/>
+        </w:rPr>
+        <w:fldChar w:fldCharType="end"/>
+      </w:r>
       <w:r>
         <w:t xml:space="preserve"> - Diagrama de Classes Bibliotech</w:t>
       </w:r>
@@ -4878,14 +4891,27 @@
       <w:r>
         <w:t xml:space="preserve">Figura </w:t>
       </w:r>
-      <w:fldSimple w:instr=" SEQ Figura \* ARABIC ">
-        <w:r>
-          <w:rPr>
-            <w:noProof/>
-          </w:rPr>
-          <w:t>2</w:t>
-        </w:r>
-      </w:fldSimple>
+      <w:r>
+        <w:fldChar w:fldCharType="begin"/>
+      </w:r>
+      <w:r>
+        <w:instrText xml:space="preserve"> SEQ Figura \* ARABIC </w:instrText>
+      </w:r>
+      <w:r>
+        <w:fldChar w:fldCharType="separate"/>
+      </w:r>
+      <w:r>
+        <w:rPr>
+          <w:noProof/>
+        </w:rPr>
+        <w:t>2</w:t>
+      </w:r>
+      <w:r>
+        <w:rPr>
+          <w:noProof/>
+        </w:rPr>
+        <w:fldChar w:fldCharType="end"/>
+      </w:r>
       <w:r>
         <w:t xml:space="preserve"> - DER Bibliotech</w:t>
       </w:r>
@@ -5098,7 +5124,7 @@
                 <w:rFonts w:asciiTheme="minorHAnsi" w:hAnsiTheme="minorHAnsi" w:cstheme="minorHAnsi"/>
                 <w:szCs w:val="24"/>
               </w:rPr>
-              <w:t>/lista/alunos</w:t>
+              <w:t>/aluno</w:t>
             </w:r>
           </w:p>
         </w:tc>
@@ -5240,7 +5266,7 @@
                 <w:rFonts w:asciiTheme="minorHAnsi" w:hAnsiTheme="minorHAnsi" w:cstheme="minorHAnsi"/>
                 <w:szCs w:val="24"/>
               </w:rPr>
-              <w:t>/lista/livros</w:t>
+              <w:t>/livro</w:t>
             </w:r>
           </w:p>
         </w:tc>
@@ -5383,8 +5409,10 @@
                 <w:rFonts w:asciiTheme="minorHAnsi" w:hAnsiTheme="minorHAnsi" w:cstheme="minorHAnsi"/>
                 <w:szCs w:val="24"/>
               </w:rPr>
-              <w:t>/lista/emprestimos</w:t>
+              <w:t>/emprestimo</w:t>
             </w:r>
+            <w:bookmarkStart w:id="0" w:name="_GoBack"/>
+            <w:bookmarkEnd w:id="0"/>
           </w:p>
         </w:tc>
       </w:tr>
@@ -5401,14 +5429,27 @@
       <w:r>
         <w:t xml:space="preserve">Tabela </w:t>
       </w:r>
-      <w:fldSimple w:instr=" SEQ Tabela \* ARABIC ">
-        <w:r>
-          <w:rPr>
-            <w:noProof/>
-          </w:rPr>
-          <w:t>2</w:t>
-        </w:r>
-      </w:fldSimple>
+      <w:r>
+        <w:fldChar w:fldCharType="begin"/>
+      </w:r>
+      <w:r>
+        <w:instrText xml:space="preserve"> SEQ Tabela \* ARABIC </w:instrText>
+      </w:r>
+      <w:r>
+        <w:fldChar w:fldCharType="separate"/>
+      </w:r>
+      <w:r>
+        <w:rPr>
+          <w:noProof/>
+        </w:rPr>
+        <w:t>2</w:t>
+      </w:r>
+      <w:r>
+        <w:rPr>
+          <w:noProof/>
+        </w:rPr>
+        <w:fldChar w:fldCharType="end"/>
+      </w:r>
       <w:r>
         <w:t xml:space="preserve"> - Rotas de aplicação</w:t>
       </w:r>
@@ -5681,14 +5722,27 @@
       <w:r>
         <w:t xml:space="preserve">Tabela </w:t>
       </w:r>
-      <w:fldSimple w:instr=" SEQ Tabela \* ARABIC ">
-        <w:r>
-          <w:rPr>
-            <w:noProof/>
-          </w:rPr>
-          <w:t>3</w:t>
-        </w:r>
-      </w:fldSimple>
+      <w:r>
+        <w:fldChar w:fldCharType="begin"/>
+      </w:r>
+      <w:r>
+        <w:instrText xml:space="preserve"> SEQ Tabela \* ARABIC </w:instrText>
+      </w:r>
+      <w:r>
+        <w:fldChar w:fldCharType="separate"/>
+      </w:r>
+      <w:r>
+        <w:rPr>
+          <w:noProof/>
+        </w:rPr>
+        <w:t>3</w:t>
+      </w:r>
+      <w:r>
+        <w:rPr>
+          <w:noProof/>
+        </w:rPr>
+        <w:fldChar w:fldCharType="end"/>
+      </w:r>
       <w:r>
         <w:t xml:space="preserve"> - Paleta de cores</w:t>
       </w:r>
@@ -5886,8 +5940,6 @@
         </w:rPr>
         <w:t>5.2</w:t>
       </w:r>
-      <w:bookmarkStart w:id="0" w:name="_GoBack"/>
-      <w:bookmarkEnd w:id="0"/>
       <w:r>
         <w:rPr>
           <w:rFonts w:asciiTheme="minorHAnsi" w:hAnsiTheme="minorHAnsi" w:cstheme="minorHAnsi"/>
@@ -10974,7 +11026,7 @@
 </file>
 
 <file path=customXml/itemProps1.xml><?xml version="1.0" encoding="utf-8"?>
-<ds:datastoreItem xmlns:ds="http://schemas.openxmlformats.org/officeDocument/2006/customXml" ds:itemID="{5C9F790E-265F-493C-97AF-15C3BFBB292A}">
+<ds:datastoreItem xmlns:ds="http://schemas.openxmlformats.org/officeDocument/2006/customXml" ds:itemID="{22B195E2-3422-41A4-9FAB-A5E60D878855}">
   <ds:schemaRefs>
     <ds:schemaRef ds:uri="http://schemas.openxmlformats.org/officeDocument/2006/bibliography"/>
   </ds:schemaRefs>

</xml_diff>

<commit_message>
acrescentado o sobrenome no ID ALUNO para diferenciar nomes iguais
</commit_message>
<xml_diff>
--- a/docs/PROJETO GB - Bibliotech.docx
+++ b/docs/PROJETO GB - Bibliotech.docx
@@ -4977,9 +4977,9 @@
         <w:tblLook w:val="04A0" w:firstRow="1" w:lastRow="0" w:firstColumn="1" w:lastColumn="0" w:noHBand="0" w:noVBand="1"/>
       </w:tblPr>
       <w:tblGrid>
-        <w:gridCol w:w="3020"/>
-        <w:gridCol w:w="3020"/>
-        <w:gridCol w:w="3021"/>
+        <w:gridCol w:w="2794"/>
+        <w:gridCol w:w="2156"/>
+        <w:gridCol w:w="4111"/>
       </w:tblGrid>
       <w:tr>
         <w:trPr>
@@ -5217,6 +5217,171 @@
                 <w:szCs w:val="24"/>
               </w:rPr>
             </w:pPr>
+            <w:proofErr w:type="spellStart"/>
+            <w:r>
+              <w:rPr>
+                <w:rFonts w:asciiTheme="minorHAnsi" w:hAnsiTheme="minorHAnsi" w:cstheme="minorHAnsi"/>
+                <w:szCs w:val="24"/>
+              </w:rPr>
+              <w:t>removerAluno</w:t>
+            </w:r>
+            <w:proofErr w:type="spellEnd"/>
+          </w:p>
+        </w:tc>
+        <w:tc>
+          <w:tcPr>
+            <w:tcW w:w="3020" w:type="dxa"/>
+          </w:tcPr>
+          <w:p>
+            <w:pPr>
+              <w:ind w:firstLine="0"/>
+              <w:jc w:val="center"/>
+              <w:rPr>
+                <w:rFonts w:asciiTheme="minorHAnsi" w:hAnsiTheme="minorHAnsi" w:cstheme="minorHAnsi"/>
+                <w:szCs w:val="24"/>
+              </w:rPr>
+            </w:pPr>
+            <w:r>
+              <w:rPr>
+                <w:rFonts w:asciiTheme="minorHAnsi" w:hAnsiTheme="minorHAnsi" w:cstheme="minorHAnsi"/>
+                <w:szCs w:val="24"/>
+              </w:rPr>
+              <w:t>DEL</w:t>
+            </w:r>
+          </w:p>
+        </w:tc>
+        <w:tc>
+          <w:tcPr>
+            <w:tcW w:w="3021" w:type="dxa"/>
+          </w:tcPr>
+          <w:p>
+            <w:pPr>
+              <w:ind w:firstLine="0"/>
+              <w:jc w:val="center"/>
+              <w:rPr>
+                <w:rFonts w:asciiTheme="minorHAnsi" w:hAnsiTheme="minorHAnsi" w:cstheme="minorHAnsi"/>
+                <w:szCs w:val="24"/>
+              </w:rPr>
+            </w:pPr>
+            <w:r>
+              <w:rPr>
+                <w:rFonts w:asciiTheme="minorHAnsi" w:hAnsiTheme="minorHAnsi" w:cstheme="minorHAnsi"/>
+                <w:szCs w:val="24"/>
+              </w:rPr>
+              <w:t>/delete/aluno/:</w:t>
+            </w:r>
+            <w:proofErr w:type="spellStart"/>
+            <w:r>
+              <w:rPr>
+                <w:rFonts w:asciiTheme="minorHAnsi" w:hAnsiTheme="minorHAnsi" w:cstheme="minorHAnsi"/>
+                <w:szCs w:val="24"/>
+              </w:rPr>
+              <w:t>idAluno</w:t>
+            </w:r>
+            <w:proofErr w:type="spellEnd"/>
+          </w:p>
+        </w:tc>
+      </w:tr>
+      <w:tr>
+        <w:trPr>
+          <w:trHeight w:val="445"/>
+        </w:trPr>
+        <w:tc>
+          <w:tcPr>
+            <w:tcW w:w="3020" w:type="dxa"/>
+          </w:tcPr>
+          <w:p>
+            <w:pPr>
+              <w:ind w:firstLine="0"/>
+              <w:jc w:val="center"/>
+              <w:rPr>
+                <w:rFonts w:asciiTheme="minorHAnsi" w:hAnsiTheme="minorHAnsi" w:cstheme="minorHAnsi"/>
+                <w:szCs w:val="24"/>
+              </w:rPr>
+            </w:pPr>
+            <w:proofErr w:type="spellStart"/>
+            <w:r>
+              <w:rPr>
+                <w:rFonts w:asciiTheme="minorHAnsi" w:hAnsiTheme="minorHAnsi" w:cstheme="minorHAnsi"/>
+                <w:szCs w:val="24"/>
+              </w:rPr>
+              <w:t>atualizarAluno</w:t>
+            </w:r>
+            <w:proofErr w:type="spellEnd"/>
+          </w:p>
+        </w:tc>
+        <w:tc>
+          <w:tcPr>
+            <w:tcW w:w="3020" w:type="dxa"/>
+          </w:tcPr>
+          <w:p>
+            <w:pPr>
+              <w:ind w:firstLine="0"/>
+              <w:jc w:val="center"/>
+              <w:rPr>
+                <w:rFonts w:asciiTheme="minorHAnsi" w:hAnsiTheme="minorHAnsi" w:cstheme="minorHAnsi"/>
+                <w:szCs w:val="24"/>
+              </w:rPr>
+            </w:pPr>
+            <w:r>
+              <w:rPr>
+                <w:rFonts w:asciiTheme="minorHAnsi" w:hAnsiTheme="minorHAnsi" w:cstheme="minorHAnsi"/>
+                <w:szCs w:val="24"/>
+              </w:rPr>
+              <w:t>PUT</w:t>
+            </w:r>
+          </w:p>
+        </w:tc>
+        <w:tc>
+          <w:tcPr>
+            <w:tcW w:w="3021" w:type="dxa"/>
+          </w:tcPr>
+          <w:p>
+            <w:pPr>
+              <w:ind w:firstLine="0"/>
+              <w:jc w:val="center"/>
+              <w:rPr>
+                <w:rFonts w:asciiTheme="minorHAnsi" w:hAnsiTheme="minorHAnsi" w:cstheme="minorHAnsi"/>
+                <w:szCs w:val="24"/>
+              </w:rPr>
+            </w:pPr>
+            <w:r>
+              <w:rPr>
+                <w:rFonts w:asciiTheme="minorHAnsi" w:hAnsiTheme="minorHAnsi" w:cstheme="minorHAnsi"/>
+                <w:szCs w:val="24"/>
+              </w:rPr>
+              <w:t>/atualizar/aluno/:</w:t>
+            </w:r>
+            <w:proofErr w:type="spellStart"/>
+            <w:r>
+              <w:rPr>
+                <w:rFonts w:asciiTheme="minorHAnsi" w:hAnsiTheme="minorHAnsi" w:cstheme="minorHAnsi"/>
+                <w:szCs w:val="24"/>
+              </w:rPr>
+              <w:t>idAluno</w:t>
+            </w:r>
+            <w:proofErr w:type="spellEnd"/>
+          </w:p>
+        </w:tc>
+      </w:tr>
+      <w:tr>
+        <w:trPr>
+          <w:trHeight w:val="445"/>
+        </w:trPr>
+        <w:tc>
+          <w:tcPr>
+            <w:tcW w:w="3020" w:type="dxa"/>
+          </w:tcPr>
+          <w:p>
+            <w:pPr>
+              <w:ind w:firstLine="0"/>
+              <w:jc w:val="center"/>
+              <w:rPr>
+                <w:rFonts w:asciiTheme="minorHAnsi" w:hAnsiTheme="minorHAnsi" w:cstheme="minorHAnsi"/>
+                <w:szCs w:val="24"/>
+              </w:rPr>
+            </w:pPr>
+            <w:proofErr w:type="spellStart"/>
             <w:r>
               <w:rPr>
                 <w:rFonts w:asciiTheme="minorHAnsi" w:hAnsiTheme="minorHAnsi" w:cstheme="minorHAnsi"/>
@@ -5224,6 +5389,7 @@
               </w:rPr>
               <w:t>listagemLivros</w:t>
             </w:r>
+            <w:proofErr w:type="spellEnd"/>
           </w:p>
         </w:tc>
         <w:tc>
@@ -5288,6 +5454,7 @@
                 <w:szCs w:val="24"/>
               </w:rPr>
             </w:pPr>
+            <w:proofErr w:type="spellStart"/>
             <w:r>
               <w:rPr>
                 <w:rFonts w:asciiTheme="minorHAnsi" w:hAnsiTheme="minorHAnsi" w:cstheme="minorHAnsi"/>
@@ -5295,6 +5462,7 @@
               </w:rPr>
               <w:t>cadastroLivro</w:t>
             </w:r>
+            <w:proofErr w:type="spellEnd"/>
           </w:p>
         </w:tc>
         <w:tc>
@@ -5359,6 +5527,171 @@
                 <w:szCs w:val="24"/>
               </w:rPr>
             </w:pPr>
+            <w:proofErr w:type="spellStart"/>
+            <w:r>
+              <w:rPr>
+                <w:rFonts w:asciiTheme="minorHAnsi" w:hAnsiTheme="minorHAnsi" w:cstheme="minorHAnsi"/>
+                <w:szCs w:val="24"/>
+              </w:rPr>
+              <w:t>removerLivro</w:t>
+            </w:r>
+            <w:proofErr w:type="spellEnd"/>
+          </w:p>
+        </w:tc>
+        <w:tc>
+          <w:tcPr>
+            <w:tcW w:w="3020" w:type="dxa"/>
+          </w:tcPr>
+          <w:p>
+            <w:pPr>
+              <w:ind w:firstLine="0"/>
+              <w:jc w:val="center"/>
+              <w:rPr>
+                <w:rFonts w:asciiTheme="minorHAnsi" w:hAnsiTheme="minorHAnsi" w:cstheme="minorHAnsi"/>
+                <w:szCs w:val="24"/>
+              </w:rPr>
+            </w:pPr>
+            <w:r>
+              <w:rPr>
+                <w:rFonts w:asciiTheme="minorHAnsi" w:hAnsiTheme="minorHAnsi" w:cstheme="minorHAnsi"/>
+                <w:szCs w:val="24"/>
+              </w:rPr>
+              <w:t>DEL</w:t>
+            </w:r>
+          </w:p>
+        </w:tc>
+        <w:tc>
+          <w:tcPr>
+            <w:tcW w:w="3021" w:type="dxa"/>
+          </w:tcPr>
+          <w:p>
+            <w:pPr>
+              <w:ind w:firstLine="0"/>
+              <w:jc w:val="center"/>
+              <w:rPr>
+                <w:rFonts w:asciiTheme="minorHAnsi" w:hAnsiTheme="minorHAnsi" w:cstheme="minorHAnsi"/>
+                <w:szCs w:val="24"/>
+              </w:rPr>
+            </w:pPr>
+            <w:r>
+              <w:rPr>
+                <w:rFonts w:asciiTheme="minorHAnsi" w:hAnsiTheme="minorHAnsi" w:cstheme="minorHAnsi"/>
+                <w:szCs w:val="24"/>
+              </w:rPr>
+              <w:t>/delete/livro/:</w:t>
+            </w:r>
+            <w:proofErr w:type="spellStart"/>
+            <w:r>
+              <w:rPr>
+                <w:rFonts w:asciiTheme="minorHAnsi" w:hAnsiTheme="minorHAnsi" w:cstheme="minorHAnsi"/>
+                <w:szCs w:val="24"/>
+              </w:rPr>
+              <w:t>idLivro</w:t>
+            </w:r>
+            <w:proofErr w:type="spellEnd"/>
+          </w:p>
+        </w:tc>
+      </w:tr>
+      <w:tr>
+        <w:trPr>
+          <w:trHeight w:val="445"/>
+        </w:trPr>
+        <w:tc>
+          <w:tcPr>
+            <w:tcW w:w="3020" w:type="dxa"/>
+          </w:tcPr>
+          <w:p>
+            <w:pPr>
+              <w:ind w:firstLine="0"/>
+              <w:jc w:val="center"/>
+              <w:rPr>
+                <w:rFonts w:asciiTheme="minorHAnsi" w:hAnsiTheme="minorHAnsi" w:cstheme="minorHAnsi"/>
+                <w:szCs w:val="24"/>
+              </w:rPr>
+            </w:pPr>
+            <w:proofErr w:type="spellStart"/>
+            <w:r>
+              <w:rPr>
+                <w:rFonts w:asciiTheme="minorHAnsi" w:hAnsiTheme="minorHAnsi" w:cstheme="minorHAnsi"/>
+                <w:szCs w:val="24"/>
+              </w:rPr>
+              <w:t>atualizarLivro</w:t>
+            </w:r>
+            <w:proofErr w:type="spellEnd"/>
+          </w:p>
+        </w:tc>
+        <w:tc>
+          <w:tcPr>
+            <w:tcW w:w="3020" w:type="dxa"/>
+          </w:tcPr>
+          <w:p>
+            <w:pPr>
+              <w:ind w:firstLine="0"/>
+              <w:jc w:val="center"/>
+              <w:rPr>
+                <w:rFonts w:asciiTheme="minorHAnsi" w:hAnsiTheme="minorHAnsi" w:cstheme="minorHAnsi"/>
+                <w:szCs w:val="24"/>
+              </w:rPr>
+            </w:pPr>
+            <w:r>
+              <w:rPr>
+                <w:rFonts w:asciiTheme="minorHAnsi" w:hAnsiTheme="minorHAnsi" w:cstheme="minorHAnsi"/>
+                <w:szCs w:val="24"/>
+              </w:rPr>
+              <w:t>PUT</w:t>
+            </w:r>
+          </w:p>
+        </w:tc>
+        <w:tc>
+          <w:tcPr>
+            <w:tcW w:w="3021" w:type="dxa"/>
+          </w:tcPr>
+          <w:p>
+            <w:pPr>
+              <w:ind w:firstLine="0"/>
+              <w:jc w:val="center"/>
+              <w:rPr>
+                <w:rFonts w:asciiTheme="minorHAnsi" w:hAnsiTheme="minorHAnsi" w:cstheme="minorHAnsi"/>
+                <w:szCs w:val="24"/>
+              </w:rPr>
+            </w:pPr>
+            <w:r>
+              <w:rPr>
+                <w:rFonts w:asciiTheme="minorHAnsi" w:hAnsiTheme="minorHAnsi" w:cstheme="minorHAnsi"/>
+                <w:szCs w:val="24"/>
+              </w:rPr>
+              <w:t>/atualizar/livro/:</w:t>
+            </w:r>
+            <w:proofErr w:type="spellStart"/>
+            <w:r>
+              <w:rPr>
+                <w:rFonts w:asciiTheme="minorHAnsi" w:hAnsiTheme="minorHAnsi" w:cstheme="minorHAnsi"/>
+                <w:szCs w:val="24"/>
+              </w:rPr>
+              <w:t>idLivro</w:t>
+            </w:r>
+            <w:proofErr w:type="spellEnd"/>
+          </w:p>
+        </w:tc>
+      </w:tr>
+      <w:tr>
+        <w:trPr>
+          <w:trHeight w:val="445"/>
+        </w:trPr>
+        <w:tc>
+          <w:tcPr>
+            <w:tcW w:w="3020" w:type="dxa"/>
+          </w:tcPr>
+          <w:p>
+            <w:pPr>
+              <w:ind w:firstLine="0"/>
+              <w:jc w:val="center"/>
+              <w:rPr>
+                <w:rFonts w:asciiTheme="minorHAnsi" w:hAnsiTheme="minorHAnsi" w:cstheme="minorHAnsi"/>
+                <w:szCs w:val="24"/>
+              </w:rPr>
+            </w:pPr>
+            <w:proofErr w:type="spellStart"/>
             <w:r>
               <w:rPr>
                 <w:rFonts w:asciiTheme="minorHAnsi" w:hAnsiTheme="minorHAnsi" w:cstheme="minorHAnsi"/>
@@ -5366,6 +5699,7 @@
               </w:rPr>
               <w:t>listagemEmprestimos</w:t>
             </w:r>
+            <w:proofErr w:type="spellEnd"/>
           </w:p>
         </w:tc>
         <w:tc>
@@ -5411,8 +5745,287 @@
               </w:rPr>
               <w:t>/emprestimo</w:t>
             </w:r>
-            <w:bookmarkStart w:id="0" w:name="_GoBack"/>
-            <w:bookmarkEnd w:id="0"/>
+          </w:p>
+        </w:tc>
+      </w:tr>
+      <w:tr>
+        <w:trPr>
+          <w:trHeight w:val="445"/>
+        </w:trPr>
+        <w:tc>
+          <w:tcPr>
+            <w:tcW w:w="3020" w:type="dxa"/>
+          </w:tcPr>
+          <w:p>
+            <w:pPr>
+              <w:ind w:firstLine="0"/>
+              <w:jc w:val="center"/>
+              <w:rPr>
+                <w:rFonts w:asciiTheme="minorHAnsi" w:hAnsiTheme="minorHAnsi" w:cstheme="minorHAnsi"/>
+                <w:szCs w:val="24"/>
+              </w:rPr>
+            </w:pPr>
+            <w:proofErr w:type="spellStart"/>
+            <w:r>
+              <w:rPr>
+                <w:rFonts w:asciiTheme="minorHAnsi" w:hAnsiTheme="minorHAnsi" w:cstheme="minorHAnsi"/>
+                <w:szCs w:val="24"/>
+              </w:rPr>
+              <w:t>cadastroEmprestimo</w:t>
+            </w:r>
+            <w:proofErr w:type="spellEnd"/>
+          </w:p>
+        </w:tc>
+        <w:tc>
+          <w:tcPr>
+            <w:tcW w:w="3020" w:type="dxa"/>
+          </w:tcPr>
+          <w:p>
+            <w:pPr>
+              <w:ind w:firstLine="0"/>
+              <w:jc w:val="center"/>
+              <w:rPr>
+                <w:rFonts w:asciiTheme="minorHAnsi" w:hAnsiTheme="minorHAnsi" w:cstheme="minorHAnsi"/>
+                <w:szCs w:val="24"/>
+              </w:rPr>
+            </w:pPr>
+            <w:r>
+              <w:rPr>
+                <w:rFonts w:asciiTheme="minorHAnsi" w:hAnsiTheme="minorHAnsi" w:cstheme="minorHAnsi"/>
+                <w:szCs w:val="24"/>
+              </w:rPr>
+              <w:t>POST</w:t>
+            </w:r>
+          </w:p>
+        </w:tc>
+        <w:tc>
+          <w:tcPr>
+            <w:tcW w:w="3021" w:type="dxa"/>
+          </w:tcPr>
+          <w:p>
+            <w:pPr>
+              <w:keepNext/>
+              <w:ind w:firstLine="0"/>
+              <w:jc w:val="center"/>
+              <w:rPr>
+                <w:rFonts w:asciiTheme="minorHAnsi" w:hAnsiTheme="minorHAnsi" w:cstheme="minorHAnsi"/>
+                <w:szCs w:val="24"/>
+              </w:rPr>
+            </w:pPr>
+            <w:r>
+              <w:rPr>
+                <w:rFonts w:asciiTheme="minorHAnsi" w:hAnsiTheme="minorHAnsi" w:cstheme="minorHAnsi"/>
+                <w:szCs w:val="24"/>
+              </w:rPr>
+              <w:t>/novo/</w:t>
+            </w:r>
+            <w:proofErr w:type="spellStart"/>
+            <w:r>
+              <w:rPr>
+                <w:rFonts w:asciiTheme="minorHAnsi" w:hAnsiTheme="minorHAnsi" w:cstheme="minorHAnsi"/>
+                <w:szCs w:val="24"/>
+              </w:rPr>
+              <w:t>emprestimo</w:t>
+            </w:r>
+            <w:proofErr w:type="spellEnd"/>
+          </w:p>
+        </w:tc>
+      </w:tr>
+      <w:tr>
+        <w:trPr>
+          <w:trHeight w:val="445"/>
+        </w:trPr>
+        <w:tc>
+          <w:tcPr>
+            <w:tcW w:w="3020" w:type="dxa"/>
+          </w:tcPr>
+          <w:p>
+            <w:pPr>
+              <w:ind w:firstLine="0"/>
+              <w:jc w:val="center"/>
+              <w:rPr>
+                <w:rFonts w:asciiTheme="minorHAnsi" w:hAnsiTheme="minorHAnsi" w:cstheme="minorHAnsi"/>
+                <w:szCs w:val="24"/>
+              </w:rPr>
+            </w:pPr>
+            <w:proofErr w:type="spellStart"/>
+            <w:r>
+              <w:rPr>
+                <w:rFonts w:asciiTheme="minorHAnsi" w:hAnsiTheme="minorHAnsi" w:cstheme="minorHAnsi"/>
+                <w:szCs w:val="24"/>
+              </w:rPr>
+              <w:t>removerEmprestimo</w:t>
+            </w:r>
+            <w:proofErr w:type="spellEnd"/>
+          </w:p>
+        </w:tc>
+        <w:tc>
+          <w:tcPr>
+            <w:tcW w:w="3020" w:type="dxa"/>
+          </w:tcPr>
+          <w:p>
+            <w:pPr>
+              <w:ind w:firstLine="0"/>
+              <w:jc w:val="center"/>
+              <w:rPr>
+                <w:rFonts w:asciiTheme="minorHAnsi" w:hAnsiTheme="minorHAnsi" w:cstheme="minorHAnsi"/>
+                <w:szCs w:val="24"/>
+              </w:rPr>
+            </w:pPr>
+            <w:r>
+              <w:rPr>
+                <w:rFonts w:asciiTheme="minorHAnsi" w:hAnsiTheme="minorHAnsi" w:cstheme="minorHAnsi"/>
+                <w:szCs w:val="24"/>
+              </w:rPr>
+              <w:t>DEL</w:t>
+            </w:r>
+          </w:p>
+        </w:tc>
+        <w:tc>
+          <w:tcPr>
+            <w:tcW w:w="3021" w:type="dxa"/>
+          </w:tcPr>
+          <w:p>
+            <w:pPr>
+              <w:keepNext/>
+              <w:ind w:firstLine="0"/>
+              <w:jc w:val="center"/>
+              <w:rPr>
+                <w:rFonts w:asciiTheme="minorHAnsi" w:hAnsiTheme="minorHAnsi" w:cstheme="minorHAnsi"/>
+                <w:szCs w:val="24"/>
+              </w:rPr>
+            </w:pPr>
+            <w:r>
+              <w:rPr>
+                <w:rFonts w:asciiTheme="minorHAnsi" w:hAnsiTheme="minorHAnsi" w:cstheme="minorHAnsi"/>
+                <w:szCs w:val="24"/>
+              </w:rPr>
+              <w:t>/delete/</w:t>
+            </w:r>
+            <w:proofErr w:type="spellStart"/>
+            <w:r>
+              <w:rPr>
+                <w:rFonts w:asciiTheme="minorHAnsi" w:hAnsiTheme="minorHAnsi" w:cstheme="minorHAnsi"/>
+                <w:szCs w:val="24"/>
+              </w:rPr>
+              <w:t>emprestimo</w:t>
+            </w:r>
+            <w:proofErr w:type="spellEnd"/>
+            <w:r>
+              <w:rPr>
+                <w:rFonts w:asciiTheme="minorHAnsi" w:hAnsiTheme="minorHAnsi" w:cstheme="minorHAnsi"/>
+                <w:szCs w:val="24"/>
+              </w:rPr>
+              <w:t>/:</w:t>
+            </w:r>
+            <w:proofErr w:type="spellStart"/>
+            <w:r>
+              <w:rPr>
+                <w:rFonts w:asciiTheme="minorHAnsi" w:hAnsiTheme="minorHAnsi" w:cstheme="minorHAnsi"/>
+                <w:szCs w:val="24"/>
+              </w:rPr>
+              <w:t>idEmprestimo</w:t>
+            </w:r>
+            <w:proofErr w:type="spellEnd"/>
+          </w:p>
+        </w:tc>
+      </w:tr>
+      <w:tr>
+        <w:trPr>
+          <w:trHeight w:val="445"/>
+        </w:trPr>
+        <w:tc>
+          <w:tcPr>
+            <w:tcW w:w="3020" w:type="dxa"/>
+          </w:tcPr>
+          <w:p>
+            <w:pPr>
+              <w:ind w:firstLine="0"/>
+              <w:jc w:val="center"/>
+              <w:rPr>
+                <w:rFonts w:asciiTheme="minorHAnsi" w:hAnsiTheme="minorHAnsi" w:cstheme="minorHAnsi"/>
+                <w:szCs w:val="24"/>
+              </w:rPr>
+            </w:pPr>
+            <w:proofErr w:type="spellStart"/>
+            <w:r>
+              <w:rPr>
+                <w:rFonts w:asciiTheme="minorHAnsi" w:hAnsiTheme="minorHAnsi" w:cstheme="minorHAnsi"/>
+                <w:szCs w:val="24"/>
+              </w:rPr>
+              <w:t>atualizarEmprestimo</w:t>
+            </w:r>
+            <w:proofErr w:type="spellEnd"/>
+          </w:p>
+        </w:tc>
+        <w:tc>
+          <w:tcPr>
+            <w:tcW w:w="3020" w:type="dxa"/>
+          </w:tcPr>
+          <w:p>
+            <w:pPr>
+              <w:ind w:firstLine="0"/>
+              <w:jc w:val="center"/>
+              <w:rPr>
+                <w:rFonts w:asciiTheme="minorHAnsi" w:hAnsiTheme="minorHAnsi" w:cstheme="minorHAnsi"/>
+                <w:szCs w:val="24"/>
+              </w:rPr>
+            </w:pPr>
+            <w:r>
+              <w:rPr>
+                <w:rFonts w:asciiTheme="minorHAnsi" w:hAnsiTheme="minorHAnsi" w:cstheme="minorHAnsi"/>
+                <w:szCs w:val="24"/>
+              </w:rPr>
+              <w:t>PUT</w:t>
+            </w:r>
+          </w:p>
+        </w:tc>
+        <w:tc>
+          <w:tcPr>
+            <w:tcW w:w="3021" w:type="dxa"/>
+          </w:tcPr>
+          <w:p>
+            <w:pPr>
+              <w:keepNext/>
+              <w:ind w:firstLine="0"/>
+              <w:jc w:val="center"/>
+              <w:rPr>
+                <w:rFonts w:asciiTheme="minorHAnsi" w:hAnsiTheme="minorHAnsi" w:cstheme="minorHAnsi"/>
+                <w:szCs w:val="24"/>
+              </w:rPr>
+            </w:pPr>
+            <w:r>
+              <w:rPr>
+                <w:rFonts w:asciiTheme="minorHAnsi" w:hAnsiTheme="minorHAnsi" w:cstheme="minorHAnsi"/>
+                <w:szCs w:val="24"/>
+              </w:rPr>
+              <w:t>/atualizar/</w:t>
+            </w:r>
+            <w:proofErr w:type="spellStart"/>
+            <w:r>
+              <w:rPr>
+                <w:rFonts w:asciiTheme="minorHAnsi" w:hAnsiTheme="minorHAnsi" w:cstheme="minorHAnsi"/>
+                <w:szCs w:val="24"/>
+              </w:rPr>
+              <w:t>emprestimo</w:t>
+            </w:r>
+            <w:proofErr w:type="spellEnd"/>
+            <w:r>
+              <w:rPr>
+                <w:rFonts w:asciiTheme="minorHAnsi" w:hAnsiTheme="minorHAnsi" w:cstheme="minorHAnsi"/>
+                <w:szCs w:val="24"/>
+              </w:rPr>
+              <w:t>/:</w:t>
+            </w:r>
+            <w:proofErr w:type="spellStart"/>
+            <w:r>
+              <w:rPr>
+                <w:rFonts w:asciiTheme="minorHAnsi" w:hAnsiTheme="minorHAnsi" w:cstheme="minorHAnsi"/>
+                <w:szCs w:val="24"/>
+              </w:rPr>
+              <w:t>idEmprestimo</w:t>
+            </w:r>
+            <w:proofErr w:type="spellEnd"/>
           </w:p>
         </w:tc>
       </w:tr>
@@ -5573,7 +6186,6 @@
           <w:b/>
           <w:szCs w:val="24"/>
         </w:rPr>
-        <w:lastRenderedPageBreak/>
         <w:t>5 INTERFACE E EXPERIÊNCIA DO USUÁRIO</w:t>
       </w:r>
     </w:p>
@@ -5604,7 +6216,24 @@
           <w:rFonts w:asciiTheme="minorHAnsi" w:hAnsiTheme="minorHAnsi" w:cstheme="minorHAnsi"/>
           <w:szCs w:val="24"/>
         </w:rPr>
-        <w:t>A finalidade de uma interface é tornar a interação mais fácil. Para as interfaces do usuário, isso implica tornar o sistema intuitivo e de fácil utilização, possibilitando ao usuário executar suas atividades de maneira eficaz. Em relação às interfaces de programação, a meta é possibilitar a comunicação uniforme entre diversos sistemas ou módulos de software, sem a necessidade de conhecer seus pormenores internos, assegurando uma integração simples e adaptável.</w:t>
+        <w:t>A finalidade de uma interface é tornar a interação mais fácil. Para as interfaces do usuário,</w:t>
+      </w:r>
+    </w:p>
+    <w:p>
+      <w:pPr>
+        <w:rPr>
+          <w:rFonts w:asciiTheme="minorHAnsi" w:hAnsiTheme="minorHAnsi" w:cstheme="minorHAnsi"/>
+          <w:szCs w:val="24"/>
+        </w:rPr>
+      </w:pPr>
+      <w:bookmarkStart w:id="0" w:name="_GoBack"/>
+      <w:bookmarkEnd w:id="0"/>
+      <w:r>
+        <w:rPr>
+          <w:rFonts w:asciiTheme="minorHAnsi" w:hAnsiTheme="minorHAnsi" w:cstheme="minorHAnsi"/>
+          <w:szCs w:val="24"/>
+        </w:rPr>
+        <w:t xml:space="preserve"> isso implica tornar o sistema intuitivo e de fácil utilização, possibilitando ao usuário executar suas atividades de maneira eficaz. Em relação às interfaces de programação, a meta é possibilitar a comunicação uniforme entre diversos sistemas ou módulos de software, sem a necessidade de conhecer seus pormenores internos, assegurando uma integração simples e adaptável.</w:t>
       </w:r>
     </w:p>
     <w:p>
@@ -5667,6 +6296,7 @@
           <w:szCs w:val="24"/>
           <w:lang w:eastAsia="pt-BR"/>
         </w:rPr>
+        <w:lastRenderedPageBreak/>
         <w:drawing>
           <wp:inline distT="0" distB="0" distL="0" distR="0" wp14:anchorId="0A1D6018" wp14:editId="10733327">
             <wp:extent cx="4340860" cy="2253962"/>
@@ -6186,7 +6816,6 @@
           <w:rFonts w:asciiTheme="minorHAnsi" w:hAnsiTheme="minorHAnsi" w:cstheme="minorHAnsi"/>
           <w:szCs w:val="24"/>
         </w:rPr>
-        <w:lastRenderedPageBreak/>
         <w:t>BIBLIOGRAFIA</w:t>
       </w:r>
     </w:p>
@@ -11026,7 +11655,7 @@
 </file>
 
 <file path=customXml/itemProps1.xml><?xml version="1.0" encoding="utf-8"?>
-<ds:datastoreItem xmlns:ds="http://schemas.openxmlformats.org/officeDocument/2006/customXml" ds:itemID="{22B195E2-3422-41A4-9FAB-A5E60D878855}">
+<ds:datastoreItem xmlns:ds="http://schemas.openxmlformats.org/officeDocument/2006/customXml" ds:itemID="{7DFFA600-068F-4DDF-B388-FE1D5F13F629}">
   <ds:schemaRefs>
     <ds:schemaRef ds:uri="http://schemas.openxmlformats.org/officeDocument/2006/bibliography"/>
   </ds:schemaRefs>

</xml_diff>